<commit_message>
Fixed PreProcessing Bug and Normalized all Data
</commit_message>
<xml_diff>
--- a/Tracing Pictures/Circles.docx
+++ b/Tracing Pictures/Circles.docx
@@ -10,13 +10,436 @@
         <mc:AlternateContent>
           <mc:Choice Requires="wpg">
             <w:drawing>
-              <wp:anchor distT="0" distB="0" distL="114300" distR="114300" simplePos="0" relativeHeight="251682816" behindDoc="0" locked="0" layoutInCell="1" allowOverlap="1" wp14:anchorId="1564A503" wp14:editId="32605DC2">
+              <wp:anchor distT="0" distB="0" distL="114300" distR="114300" simplePos="0" relativeHeight="251699200" behindDoc="0" locked="0" layoutInCell="1" allowOverlap="1" wp14:anchorId="4C4FD1C3" wp14:editId="19D37043">
                 <wp:simplePos x="0" y="0"/>
                 <wp:positionH relativeFrom="column">
-                  <wp:posOffset>3760990</wp:posOffset>
+                  <wp:posOffset>2484755</wp:posOffset>
                 </wp:positionH>
                 <wp:positionV relativeFrom="paragraph">
-                  <wp:posOffset>-330407</wp:posOffset>
+                  <wp:posOffset>-313516</wp:posOffset>
+                </wp:positionV>
+                <wp:extent cx="870858" cy="1749606"/>
+                <wp:effectExtent l="19050" t="0" r="43815" b="22225"/>
+                <wp:wrapNone/>
+                <wp:docPr id="22" name="Group 22"/>
+                <wp:cNvGraphicFramePr/>
+                <a:graphic xmlns:a="http://schemas.openxmlformats.org/drawingml/2006/main">
+                  <a:graphicData uri="http://schemas.microsoft.com/office/word/2010/wordprocessingGroup">
+                    <wpg:wgp>
+                      <wpg:cNvGrpSpPr/>
+                      <wpg:grpSpPr>
+                        <a:xfrm>
+                          <a:off x="0" y="0"/>
+                          <a:ext cx="870858" cy="1749606"/>
+                          <a:chOff x="0" y="0"/>
+                          <a:chExt cx="3284220" cy="3238500"/>
+                        </a:xfrm>
+                      </wpg:grpSpPr>
+                      <wpg:grpSp>
+                        <wpg:cNvPr id="23" name="Group 23"/>
+                        <wpg:cNvGrpSpPr/>
+                        <wpg:grpSpPr>
+                          <a:xfrm>
+                            <a:off x="0" y="0"/>
+                            <a:ext cx="3284220" cy="3238500"/>
+                            <a:chOff x="0" y="0"/>
+                            <a:chExt cx="3284220" cy="3238500"/>
+                          </a:xfrm>
+                        </wpg:grpSpPr>
+                        <wps:wsp>
+                          <wps:cNvPr id="24" name="Flowchart: Connector 24"/>
+                          <wps:cNvSpPr/>
+                          <wps:spPr>
+                            <a:xfrm>
+                              <a:off x="0" y="0"/>
+                              <a:ext cx="3284220" cy="3238500"/>
+                            </a:xfrm>
+                            <a:prstGeom prst="flowChartConnector">
+                              <a:avLst/>
+                            </a:prstGeom>
+                            <a:ln>
+                              <a:solidFill>
+                                <a:schemeClr val="tx1"/>
+                              </a:solidFill>
+                            </a:ln>
+                          </wps:spPr>
+                          <wps:style>
+                            <a:lnRef idx="2">
+                              <a:schemeClr val="accent6"/>
+                            </a:lnRef>
+                            <a:fillRef idx="1">
+                              <a:schemeClr val="lt1"/>
+                            </a:fillRef>
+                            <a:effectRef idx="0">
+                              <a:schemeClr val="accent6"/>
+                            </a:effectRef>
+                            <a:fontRef idx="minor">
+                              <a:schemeClr val="dk1"/>
+                            </a:fontRef>
+                          </wps:style>
+                          <wps:bodyPr rot="0" spcFirstLastPara="0" vertOverflow="overflow" horzOverflow="overflow" vert="horz" wrap="square" lIns="91440" tIns="45720" rIns="91440" bIns="45720" numCol="1" spcCol="0" rtlCol="0" fromWordArt="0" anchor="ctr" anchorCtr="0" forceAA="0" compatLnSpc="1">
+                            <a:prstTxWarp prst="textNoShape">
+                              <a:avLst/>
+                            </a:prstTxWarp>
+                            <a:noAutofit/>
+                          </wps:bodyPr>
+                        </wps:wsp>
+                        <wps:wsp>
+                          <wps:cNvPr id="25" name="Flowchart: Connector 25"/>
+                          <wps:cNvSpPr/>
+                          <wps:spPr>
+                            <a:xfrm>
+                              <a:off x="434340" y="358140"/>
+                              <a:ext cx="2438400" cy="2430780"/>
+                            </a:xfrm>
+                            <a:prstGeom prst="flowChartConnector">
+                              <a:avLst/>
+                            </a:prstGeom>
+                            <a:ln>
+                              <a:solidFill>
+                                <a:schemeClr val="tx1"/>
+                              </a:solidFill>
+                            </a:ln>
+                          </wps:spPr>
+                          <wps:style>
+                            <a:lnRef idx="2">
+                              <a:schemeClr val="accent6"/>
+                            </a:lnRef>
+                            <a:fillRef idx="1">
+                              <a:schemeClr val="lt1"/>
+                            </a:fillRef>
+                            <a:effectRef idx="0">
+                              <a:schemeClr val="accent6"/>
+                            </a:effectRef>
+                            <a:fontRef idx="minor">
+                              <a:schemeClr val="dk1"/>
+                            </a:fontRef>
+                          </wps:style>
+                          <wps:bodyPr rot="0" spcFirstLastPara="0" vertOverflow="overflow" horzOverflow="overflow" vert="horz" wrap="square" lIns="91440" tIns="45720" rIns="91440" bIns="45720" numCol="1" spcCol="0" rtlCol="0" fromWordArt="0" anchor="ctr" anchorCtr="0" forceAA="0" compatLnSpc="1">
+                            <a:prstTxWarp prst="textNoShape">
+                              <a:avLst/>
+                            </a:prstTxWarp>
+                            <a:noAutofit/>
+                          </wps:bodyPr>
+                        </wps:wsp>
+                      </wpg:grpSp>
+                      <w14:contentPart bwMode="auto" r:id="rId4">
+                        <w14:nvContentPartPr>
+                          <w14:cNvPr id="27" name="Ink 27"/>
+                          <w14:cNvContentPartPr/>
+                        </w14:nvContentPartPr>
+                        <w14:xfrm>
+                          <a:off x="416329" y="1608513"/>
+                          <a:ext cx="360" cy="360"/>
+                        </w14:xfrm>
+                      </w14:contentPart>
+                      <w14:contentPart bwMode="auto" r:id="rId5">
+                        <w14:nvContentPartPr>
+                          <w14:cNvPr id="37" name="Ink 37"/>
+                          <w14:cNvContentPartPr/>
+                        </w14:nvContentPartPr>
+                        <w14:xfrm>
+                          <a:off x="1678709" y="358198"/>
+                          <a:ext cx="360" cy="360"/>
+                        </w14:xfrm>
+                      </w14:contentPart>
+                      <w14:contentPart bwMode="auto" r:id="rId6">
+                        <w14:nvContentPartPr>
+                          <w14:cNvPr id="38" name="Ink 38"/>
+                          <w14:cNvContentPartPr/>
+                        </w14:nvContentPartPr>
+                        <w14:xfrm>
+                          <a:off x="1612669" y="2780723"/>
+                          <a:ext cx="360" cy="360"/>
+                        </w14:xfrm>
+                      </w14:contentPart>
+                      <w14:contentPart bwMode="auto" r:id="rId7">
+                        <w14:nvContentPartPr>
+                          <w14:cNvPr id="39" name="Ink 39"/>
+                          <w14:cNvContentPartPr/>
+                        </w14:nvContentPartPr>
+                        <w14:xfrm>
+                          <a:off x="2862349" y="1640263"/>
+                          <a:ext cx="0" cy="0"/>
+                        </w14:xfrm>
+                      </w14:contentPart>
+                    </wpg:wgp>
+                  </a:graphicData>
+                </a:graphic>
+                <wp14:sizeRelH relativeFrom="margin">
+                  <wp14:pctWidth>0</wp14:pctWidth>
+                </wp14:sizeRelH>
+                <wp14:sizeRelV relativeFrom="margin">
+                  <wp14:pctHeight>0</wp14:pctHeight>
+                </wp14:sizeRelV>
+              </wp:anchor>
+            </w:drawing>
+          </mc:Choice>
+          <mc:Fallback>
+            <w:pict>
+              <v:group w14:anchorId="5D753BBE" id="Group 22" o:spid="_x0000_s1026" style="position:absolute;margin-left:195.65pt;margin-top:-24.7pt;width:68.55pt;height:137.75pt;z-index:251699200;mso-width-relative:margin;mso-height-relative:margin" coordsize="32842,32385" o:gfxdata="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">
+                <v:group id="Group 23" o:spid="_x0000_s1027" style="position:absolute;width:32842;height:32385" coordsize="32842,32385" o:gfxdata="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">
+                  <v:shapetype id="_x0000_t120" coordsize="21600,21600" o:spt="120" path="m10800,qx,10800,10800,21600,21600,10800,10800,xe">
+                    <v:path gradientshapeok="t" o:connecttype="custom" o:connectlocs="10800,0;3163,3163;0,10800;3163,18437;10800,21600;18437,18437;21600,10800;18437,3163" textboxrect="3163,3163,18437,18437"/>
+                  </v:shapetype>
+                  <v:shape id="Flowchart: Connector 24" o:spid="_x0000_s1028" type="#_x0000_t120" style="position:absolute;width:32842;height:32385;visibility:visible;mso-wrap-style:square;v-text-anchor:middle" o:gfxdata="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" fillcolor="white [3201]" strokecolor="black [3213]" strokeweight="1pt">
+                    <v:stroke joinstyle="miter"/>
+                  </v:shape>
+                  <v:shape id="Flowchart: Connector 25" o:spid="_x0000_s1029" type="#_x0000_t120" style="position:absolute;left:4343;top:3581;width:24384;height:24308;visibility:visible;mso-wrap-style:square;v-text-anchor:middle" o:gfxdata="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" fillcolor="white [3201]" strokecolor="black [3213]" strokeweight="1pt">
+                    <v:stroke joinstyle="miter"/>
+                  </v:shape>
+                </v:group>
+                <v:shapetype id="_x0000_t75" coordsize="21600,21600" o:spt="75" o:preferrelative="t" path="m@4@5l@4@11@9@11@9@5xe" filled="f" stroked="f">
+                  <v:stroke joinstyle="miter"/>
+                  <v:formulas>
+                    <v:f eqn="if lineDrawn pixelLineWidth 0"/>
+                    <v:f eqn="sum @0 1 0"/>
+                    <v:f eqn="sum 0 0 @1"/>
+                    <v:f eqn="prod @2 1 2"/>
+                    <v:f eqn="prod @3 21600 pixelWidth"/>
+                    <v:f eqn="prod @3 21600 pixelHeight"/>
+                    <v:f eqn="sum @0 0 1"/>
+                    <v:f eqn="prod @6 1 2"/>
+                    <v:f eqn="prod @7 21600 pixelWidth"/>
+                    <v:f eqn="sum @8 21600 0"/>
+                    <v:f eqn="prod @7 21600 pixelHeight"/>
+                    <v:f eqn="sum @10 21600 0"/>
+                  </v:formulas>
+                  <v:path o:extrusionok="f" gradientshapeok="t" o:connecttype="rect"/>
+                  <o:lock v:ext="edit" aspectratio="t"/>
+                </v:shapetype>
+                <v:shape id="Ink 27" o:spid="_x0000_s1030" type="#_x0000_t75" style="position:absolute;left:3533;top:15455;width:1260;height:1260;visibility:visible;mso-wrap-style:square" o:gfxdata="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">
+                  <v:imagedata r:id="rId8" o:title=""/>
+                </v:shape>
+                <v:shape id="Ink 37" o:spid="_x0000_s1031" type="#_x0000_t75" style="position:absolute;left:16157;top:2951;width:1260;height:1260;visibility:visible;mso-wrap-style:square" o:gfxdata="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">
+                  <v:imagedata r:id="rId8" o:title=""/>
+                </v:shape>
+                <v:shape id="Ink 38" o:spid="_x0000_s1032" type="#_x0000_t75" style="position:absolute;left:15496;top:27177;width:1260;height:1260;visibility:visible;mso-wrap-style:square" o:gfxdata="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">
+                  <v:imagedata r:id="rId8" o:title=""/>
+                </v:shape>
+                <v:shape id="Ink 39" o:spid="_x0000_s1033" type="#_x0000_t75" style="position:absolute;left:28623;top:16402;width:0;height:0;visibility:visible;mso-wrap-style:square" o:gfxdata="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">
+                  <v:imagedata r:id="rId8" o:title=""/>
+                </v:shape>
+              </v:group>
+            </w:pict>
+          </mc:Fallback>
+        </mc:AlternateContent>
+      </w:r>
+      <w:r>
+        <w:rPr>
+          <w:noProof/>
+        </w:rPr>
+        <mc:AlternateContent>
+          <mc:Choice Requires="wpg">
+            <w:drawing>
+              <wp:anchor distT="0" distB="0" distL="114300" distR="114300" simplePos="0" relativeHeight="251686912" behindDoc="0" locked="0" layoutInCell="1" allowOverlap="1" wp14:anchorId="56F5BEFF" wp14:editId="14AC9F41">
+                <wp:simplePos x="0" y="0"/>
+                <wp:positionH relativeFrom="margin">
+                  <wp:posOffset>-349613</wp:posOffset>
+                </wp:positionH>
+                <wp:positionV relativeFrom="paragraph">
+                  <wp:posOffset>-651244</wp:posOffset>
+                </wp:positionV>
+                <wp:extent cx="1994477" cy="2258227"/>
+                <wp:effectExtent l="0" t="0" r="25400" b="27940"/>
+                <wp:wrapNone/>
+                <wp:docPr id="53" name="Group 53"/>
+                <wp:cNvGraphicFramePr/>
+                <a:graphic xmlns:a="http://schemas.openxmlformats.org/drawingml/2006/main">
+                  <a:graphicData uri="http://schemas.microsoft.com/office/word/2010/wordprocessingGroup">
+                    <wpg:wgp>
+                      <wpg:cNvGrpSpPr/>
+                      <wpg:grpSpPr>
+                        <a:xfrm>
+                          <a:off x="0" y="0"/>
+                          <a:ext cx="1994477" cy="2258227"/>
+                          <a:chOff x="0" y="0"/>
+                          <a:chExt cx="3284220" cy="3238500"/>
+                        </a:xfrm>
+                      </wpg:grpSpPr>
+                      <wpg:grpSp>
+                        <wpg:cNvPr id="54" name="Group 54"/>
+                        <wpg:cNvGrpSpPr/>
+                        <wpg:grpSpPr>
+                          <a:xfrm>
+                            <a:off x="0" y="0"/>
+                            <a:ext cx="3284220" cy="3238500"/>
+                            <a:chOff x="0" y="0"/>
+                            <a:chExt cx="3284220" cy="3238500"/>
+                          </a:xfrm>
+                        </wpg:grpSpPr>
+                        <wps:wsp>
+                          <wps:cNvPr id="55" name="Flowchart: Connector 55"/>
+                          <wps:cNvSpPr/>
+                          <wps:spPr>
+                            <a:xfrm>
+                              <a:off x="0" y="0"/>
+                              <a:ext cx="3284220" cy="3238500"/>
+                            </a:xfrm>
+                            <a:prstGeom prst="flowChartConnector">
+                              <a:avLst/>
+                            </a:prstGeom>
+                            <a:ln>
+                              <a:solidFill>
+                                <a:schemeClr val="tx1"/>
+                              </a:solidFill>
+                            </a:ln>
+                          </wps:spPr>
+                          <wps:style>
+                            <a:lnRef idx="2">
+                              <a:schemeClr val="accent6"/>
+                            </a:lnRef>
+                            <a:fillRef idx="1">
+                              <a:schemeClr val="lt1"/>
+                            </a:fillRef>
+                            <a:effectRef idx="0">
+                              <a:schemeClr val="accent6"/>
+                            </a:effectRef>
+                            <a:fontRef idx="minor">
+                              <a:schemeClr val="dk1"/>
+                            </a:fontRef>
+                          </wps:style>
+                          <wps:bodyPr rot="0" spcFirstLastPara="0" vertOverflow="overflow" horzOverflow="overflow" vert="horz" wrap="square" lIns="91440" tIns="45720" rIns="91440" bIns="45720" numCol="1" spcCol="0" rtlCol="0" fromWordArt="0" anchor="ctr" anchorCtr="0" forceAA="0" compatLnSpc="1">
+                            <a:prstTxWarp prst="textNoShape">
+                              <a:avLst/>
+                            </a:prstTxWarp>
+                            <a:noAutofit/>
+                          </wps:bodyPr>
+                        </wps:wsp>
+                        <wps:wsp>
+                          <wps:cNvPr id="56" name="Flowchart: Connector 56"/>
+                          <wps:cNvSpPr/>
+                          <wps:spPr>
+                            <a:xfrm>
+                              <a:off x="434340" y="358140"/>
+                              <a:ext cx="2438400" cy="2430780"/>
+                            </a:xfrm>
+                            <a:prstGeom prst="flowChartConnector">
+                              <a:avLst/>
+                            </a:prstGeom>
+                            <a:ln>
+                              <a:solidFill>
+                                <a:schemeClr val="tx1"/>
+                              </a:solidFill>
+                            </a:ln>
+                          </wps:spPr>
+                          <wps:style>
+                            <a:lnRef idx="2">
+                              <a:schemeClr val="accent6"/>
+                            </a:lnRef>
+                            <a:fillRef idx="1">
+                              <a:schemeClr val="lt1"/>
+                            </a:fillRef>
+                            <a:effectRef idx="0">
+                              <a:schemeClr val="accent6"/>
+                            </a:effectRef>
+                            <a:fontRef idx="minor">
+                              <a:schemeClr val="dk1"/>
+                            </a:fontRef>
+                          </wps:style>
+                          <wps:bodyPr rot="0" spcFirstLastPara="0" vertOverflow="overflow" horzOverflow="overflow" vert="horz" wrap="square" lIns="91440" tIns="45720" rIns="91440" bIns="45720" numCol="1" spcCol="0" rtlCol="0" fromWordArt="0" anchor="ctr" anchorCtr="0" forceAA="0" compatLnSpc="1">
+                            <a:prstTxWarp prst="textNoShape">
+                              <a:avLst/>
+                            </a:prstTxWarp>
+                            <a:noAutofit/>
+                          </wps:bodyPr>
+                        </wps:wsp>
+                      </wpg:grpSp>
+                      <w14:contentPart bwMode="auto" r:id="rId9">
+                        <w14:nvContentPartPr>
+                          <w14:cNvPr id="57" name="Ink 57"/>
+                          <w14:cNvContentPartPr/>
+                        </w14:nvContentPartPr>
+                        <w14:xfrm>
+                          <a:off x="416329" y="1608513"/>
+                          <a:ext cx="360" cy="360"/>
+                        </w14:xfrm>
+                      </w14:contentPart>
+                      <w14:contentPart bwMode="auto" r:id="rId10">
+                        <w14:nvContentPartPr>
+                          <w14:cNvPr id="58" name="Ink 58"/>
+                          <w14:cNvContentPartPr/>
+                        </w14:nvContentPartPr>
+                        <w14:xfrm>
+                          <a:off x="1678709" y="358198"/>
+                          <a:ext cx="360" cy="360"/>
+                        </w14:xfrm>
+                      </w14:contentPart>
+                      <w14:contentPart bwMode="auto" r:id="rId11">
+                        <w14:nvContentPartPr>
+                          <w14:cNvPr id="59" name="Ink 59"/>
+                          <w14:cNvContentPartPr/>
+                        </w14:nvContentPartPr>
+                        <w14:xfrm>
+                          <a:off x="1612669" y="2780723"/>
+                          <a:ext cx="360" cy="360"/>
+                        </w14:xfrm>
+                      </w14:contentPart>
+                      <w14:contentPart bwMode="auto" r:id="rId12">
+                        <w14:nvContentPartPr>
+                          <w14:cNvPr id="60" name="Ink 60"/>
+                          <w14:cNvContentPartPr/>
+                        </w14:nvContentPartPr>
+                        <w14:xfrm>
+                          <a:off x="2862349" y="1640263"/>
+                          <a:ext cx="0" cy="0"/>
+                        </w14:xfrm>
+                      </w14:contentPart>
+                    </wpg:wgp>
+                  </a:graphicData>
+                </a:graphic>
+                <wp14:sizeRelH relativeFrom="margin">
+                  <wp14:pctWidth>0</wp14:pctWidth>
+                </wp14:sizeRelH>
+                <wp14:sizeRelV relativeFrom="margin">
+                  <wp14:pctHeight>0</wp14:pctHeight>
+                </wp14:sizeRelV>
+              </wp:anchor>
+            </w:drawing>
+          </mc:Choice>
+          <mc:Fallback>
+            <w:pict>
+              <v:group w14:anchorId="2F9B7784" id="Group 53" o:spid="_x0000_s1026" style="position:absolute;margin-left:-27.55pt;margin-top:-51.3pt;width:157.05pt;height:177.8pt;z-index:251686912;mso-position-horizontal-relative:margin;mso-width-relative:margin;mso-height-relative:margin" coordsize="32842,32385" o:gfxdata="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">
+                <v:group id="Group 54" o:spid="_x0000_s1027" style="position:absolute;width:32842;height:32385" coordsize="32842,32385" o:gfxdata="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">
+                  <v:shape id="Flowchart: Connector 55" o:spid="_x0000_s1028" type="#_x0000_t120" style="position:absolute;width:32842;height:32385;visibility:visible;mso-wrap-style:square;v-text-anchor:middle" o:gfxdata="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" fillcolor="white [3201]" strokecolor="black [3213]" strokeweight="1pt">
+                    <v:stroke joinstyle="miter"/>
+                  </v:shape>
+                  <v:shape id="Flowchart: Connector 56" o:spid="_x0000_s1029" type="#_x0000_t120" style="position:absolute;left:4343;top:3581;width:24384;height:24308;visibility:visible;mso-wrap-style:square;v-text-anchor:middle" o:gfxdata="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" fillcolor="white [3201]" strokecolor="black [3213]" strokeweight="1pt">
+                    <v:stroke joinstyle="miter"/>
+                  </v:shape>
+                </v:group>
+                <v:shape id="Ink 57" o:spid="_x0000_s1030" type="#_x0000_t75" style="position:absolute;left:3533;top:15455;width:1260;height:1260;visibility:visible;mso-wrap-style:square" o:gfxdata="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">
+                  <v:imagedata r:id="rId8" o:title=""/>
+                </v:shape>
+                <v:shape id="Ink 58" o:spid="_x0000_s1031" type="#_x0000_t75" style="position:absolute;left:16157;top:2951;width:1260;height:1260;visibility:visible;mso-wrap-style:square" o:gfxdata="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">
+                  <v:imagedata r:id="rId8" o:title=""/>
+                </v:shape>
+                <v:shape id="Ink 59" o:spid="_x0000_s1032" type="#_x0000_t75" style="position:absolute;left:15496;top:27177;width:1260;height:1260;visibility:visible;mso-wrap-style:square" o:gfxdata="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">
+                  <v:imagedata r:id="rId8" o:title=""/>
+                </v:shape>
+                <v:shape id="Ink 60" o:spid="_x0000_s1033" type="#_x0000_t75" style="position:absolute;left:28623;top:16402;width:0;height:0;visibility:visible;mso-wrap-style:square" o:gfxdata="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">
+                  <v:imagedata r:id="rId8" o:title=""/>
+                </v:shape>
+                <w10:wrap anchorx="margin"/>
+              </v:group>
+            </w:pict>
+          </mc:Fallback>
+        </mc:AlternateContent>
+      </w:r>
+      <w:r>
+        <w:rPr>
+          <w:noProof/>
+        </w:rPr>
+        <mc:AlternateContent>
+          <mc:Choice Requires="wpg">
+            <w:drawing>
+              <wp:anchor distT="0" distB="0" distL="114300" distR="114300" simplePos="0" relativeHeight="251682816" behindDoc="0" locked="0" layoutInCell="1" allowOverlap="1" wp14:anchorId="1564A503" wp14:editId="6650084F">
+                <wp:simplePos x="0" y="0"/>
+                <wp:positionH relativeFrom="column">
+                  <wp:posOffset>4021183</wp:posOffset>
+                </wp:positionH>
+                <wp:positionV relativeFrom="paragraph">
+                  <wp:posOffset>-580209</wp:posOffset>
                 </wp:positionV>
                 <wp:extent cx="2348634" cy="2337839"/>
                 <wp:effectExtent l="0" t="0" r="13970" b="24765"/>
@@ -123,7 +546,7 @@
                           </wps:bodyPr>
                         </wps:wsp>
                       </wpg:grpSp>
-                      <w14:contentPart bwMode="auto" r:id="rId4">
+                      <w14:contentPart bwMode="auto" r:id="rId13">
                         <w14:nvContentPartPr>
                           <w14:cNvPr id="33" name="Ink 33"/>
                           <w14:cNvContentPartPr/>
@@ -133,7 +556,7 @@
                           <a:ext cx="360" cy="360"/>
                         </w14:xfrm>
                       </w14:contentPart>
-                      <w14:contentPart bwMode="auto" r:id="rId5">
+                      <w14:contentPart bwMode="auto" r:id="rId14">
                         <w14:nvContentPartPr>
                           <w14:cNvPr id="34" name="Ink 34"/>
                           <w14:cNvContentPartPr/>
@@ -143,7 +566,7 @@
                           <a:ext cx="360" cy="360"/>
                         </w14:xfrm>
                       </w14:contentPart>
-                      <w14:contentPart bwMode="auto" r:id="rId6">
+                      <w14:contentPart bwMode="auto" r:id="rId15">
                         <w14:nvContentPartPr>
                           <w14:cNvPr id="35" name="Ink 35"/>
                           <w14:cNvContentPartPr/>
@@ -153,7 +576,7 @@
                           <a:ext cx="360" cy="360"/>
                         </w14:xfrm>
                       </w14:contentPart>
-                      <w14:contentPart bwMode="auto" r:id="rId7">
+                      <w14:contentPart bwMode="auto" r:id="rId16">
                         <w14:nvContentPartPr>
                           <w14:cNvPr id="36" name="Ink 36"/>
                           <w14:cNvContentPartPr/>
@@ -177,11 +600,8 @@
           </mc:Choice>
           <mc:Fallback>
             <w:pict>
-              <v:group w14:anchorId="5946F6CA" id="Group 29" o:spid="_x0000_s1026" style="position:absolute;margin-left:296.15pt;margin-top:-26pt;width:184.95pt;height:184.1pt;z-index:251682816;mso-width-relative:margin;mso-height-relative:margin" coordsize="32842,32385" o:gfxdata="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">
+              <v:group w14:anchorId="4B1331F4" id="Group 29" o:spid="_x0000_s1026" style="position:absolute;margin-left:316.65pt;margin-top:-45.7pt;width:184.95pt;height:184.1pt;z-index:251682816;mso-width-relative:margin;mso-height-relative:margin" coordsize="32842,32385" o:gfxdata="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">
                 <v:group id="Group 30" o:spid="_x0000_s1027" style="position:absolute;width:32842;height:32385" coordsize="32842,32385" o:gfxdata="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">
-                  <v:shapetype id="_x0000_t120" coordsize="21600,21600" o:spt="120" path="m10800,qx,10800,10800,21600,21600,10800,10800,xe">
-                    <v:path gradientshapeok="t" o:connecttype="custom" o:connectlocs="10800,0;3163,3163;0,10800;3163,18437;10800,21600;18437,18437;21600,10800;18437,3163" textboxrect="3163,3163,18437,18437"/>
-                  </v:shapetype>
                   <v:shape id="Flowchart: Connector 31" o:spid="_x0000_s1028" type="#_x0000_t120" style="position:absolute;width:32842;height:32385;visibility:visible;mso-wrap-style:square;v-text-anchor:middle" o:gfxdata="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" fillcolor="white [3201]" strokecolor="black [3213]" strokeweight="1pt">
                     <v:stroke joinstyle="miter"/>
                   </v:shape>
@@ -189,36 +609,1226 @@
                     <v:stroke joinstyle="miter"/>
                   </v:shape>
                 </v:group>
-                <v:shapetype id="_x0000_t75" coordsize="21600,21600" o:spt="75" o:preferrelative="t" path="m@4@5l@4@11@9@11@9@5xe" filled="f" stroked="f">
-                  <v:stroke joinstyle="miter"/>
-                  <v:formulas>
-                    <v:f eqn="if lineDrawn pixelLineWidth 0"/>
-                    <v:f eqn="sum @0 1 0"/>
-                    <v:f eqn="sum 0 0 @1"/>
-                    <v:f eqn="prod @2 1 2"/>
-                    <v:f eqn="prod @3 21600 pixelWidth"/>
-                    <v:f eqn="prod @3 21600 pixelHeight"/>
-                    <v:f eqn="sum @0 0 1"/>
-                    <v:f eqn="prod @6 1 2"/>
-                    <v:f eqn="prod @7 21600 pixelWidth"/>
-                    <v:f eqn="sum @8 21600 0"/>
-                    <v:f eqn="prod @7 21600 pixelHeight"/>
-                    <v:f eqn="sum @10 21600 0"/>
-                  </v:formulas>
-                  <v:path o:extrusionok="f" gradientshapeok="t" o:connecttype="rect"/>
-                  <o:lock v:ext="edit" aspectratio="t"/>
-                </v:shapetype>
-                <v:shape id="Ink 33" o:spid="_x0000_s1030" type="#_x0000_t75" style="position:absolute;left:3536;top:15455;width:1260;height:1260;visibility:visible;mso-wrap-style:square" o:gfxdata="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">
+                <v:shape id="Ink 33" o:spid="_x0000_s1030" type="#_x0000_t75" style="position:absolute;left:3533;top:15455;width:1260;height:1260;visibility:visible;mso-wrap-style:square" o:gfxdata="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">
                   <v:imagedata r:id="rId8" o:title=""/>
                 </v:shape>
                 <v:shape id="Ink 34" o:spid="_x0000_s1031" type="#_x0000_t75" style="position:absolute;left:16157;top:2951;width:1260;height:1260;visibility:visible;mso-wrap-style:square" o:gfxdata="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">
-                  <v:imagedata r:id="rId9" o:title=""/>
+                  <v:imagedata r:id="rId8" o:title=""/>
                 </v:shape>
                 <v:shape id="Ink 35" o:spid="_x0000_s1032" type="#_x0000_t75" style="position:absolute;left:15496;top:27177;width:1260;height:1260;visibility:visible;mso-wrap-style:square" o:gfxdata="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">
-                  <v:imagedata r:id="rId9" o:title=""/>
+                  <v:imagedata r:id="rId8" o:title=""/>
                 </v:shape>
                 <v:shape id="Ink 36" o:spid="_x0000_s1033" type="#_x0000_t75" style="position:absolute;left:28623;top:16402;width:0;height:0;visibility:visible;mso-wrap-style:square" o:gfxdata="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">
-                  <v:imagedata r:id="rId9" o:title=""/>
+                  <v:imagedata r:id="rId8" o:title=""/>
+                </v:shape>
+              </v:group>
+            </w:pict>
+          </mc:Fallback>
+        </mc:AlternateContent>
+      </w:r>
+    </w:p>
+    <w:p>
+      <w:r>
+        <w:rPr>
+          <w:noProof/>
+        </w:rPr>
+        <mc:AlternateContent>
+          <mc:Choice Requires="wps">
+            <w:drawing>
+              <wp:anchor distT="45720" distB="45720" distL="114300" distR="114300" simplePos="0" relativeHeight="251705344" behindDoc="0" locked="0" layoutInCell="1" allowOverlap="1" wp14:anchorId="5BE935D4" wp14:editId="57E27239">
+                <wp:simplePos x="0" y="0"/>
+                <wp:positionH relativeFrom="column">
+                  <wp:posOffset>1670594</wp:posOffset>
+                </wp:positionH>
+                <wp:positionV relativeFrom="paragraph">
+                  <wp:posOffset>2996746</wp:posOffset>
+                </wp:positionV>
+                <wp:extent cx="1045845" cy="787400"/>
+                <wp:effectExtent l="57150" t="133350" r="59055" b="146050"/>
+                <wp:wrapSquare wrapText="bothSides"/>
+                <wp:docPr id="217" name="Text Box 2"/>
+                <wp:cNvGraphicFramePr>
+                  <a:graphicFrameLocks xmlns:a="http://schemas.openxmlformats.org/drawingml/2006/main"/>
+                </wp:cNvGraphicFramePr>
+                <a:graphic xmlns:a="http://schemas.openxmlformats.org/drawingml/2006/main">
+                  <a:graphicData uri="http://schemas.microsoft.com/office/word/2010/wordprocessingShape">
+                    <wps:wsp>
+                      <wps:cNvSpPr txBox="1">
+                        <a:spLocks noChangeArrowheads="1"/>
+                      </wps:cNvSpPr>
+                      <wps:spPr bwMode="auto">
+                        <a:xfrm rot="20148839">
+                          <a:off x="0" y="0"/>
+                          <a:ext cx="1045845" cy="787400"/>
+                        </a:xfrm>
+                        <a:prstGeom prst="rect">
+                          <a:avLst/>
+                        </a:prstGeom>
+                        <a:noFill/>
+                        <a:ln w="9525">
+                          <a:noFill/>
+                          <a:miter lim="800000"/>
+                          <a:headEnd/>
+                          <a:tailEnd/>
+                        </a:ln>
+                      </wps:spPr>
+                      <wps:txbx>
+                        <w:txbxContent>
+                          <w:p>
+                            <w:pPr>
+                              <w:rPr>
+                                <w:color w:val="4472C4"/>
+                                <w:sz w:val="72"/>
+                                <w:szCs w:val="72"/>
+                              </w:rPr>
+                            </w:pPr>
+                            <w:r>
+                              <w:rPr>
+                                <w:color w:val="4472C4"/>
+                                <w:sz w:val="72"/>
+                                <w:szCs w:val="72"/>
+                              </w:rPr>
+                              <w:t>CW</w:t>
+                            </w:r>
+                          </w:p>
+                        </w:txbxContent>
+                      </wps:txbx>
+                      <wps:bodyPr rot="0" vert="horz" wrap="square" lIns="91440" tIns="45720" rIns="91440" bIns="45720" anchor="t" anchorCtr="0">
+                        <a:noAutofit/>
+                      </wps:bodyPr>
+                    </wps:wsp>
+                  </a:graphicData>
+                </a:graphic>
+                <wp14:sizeRelH relativeFrom="margin">
+                  <wp14:pctWidth>0</wp14:pctWidth>
+                </wp14:sizeRelH>
+                <wp14:sizeRelV relativeFrom="margin">
+                  <wp14:pctHeight>0</wp14:pctHeight>
+                </wp14:sizeRelV>
+              </wp:anchor>
+            </w:drawing>
+          </mc:Choice>
+          <mc:Fallback>
+            <w:pict>
+              <v:shapetype w14:anchorId="5BE935D4" id="_x0000_t202" coordsize="21600,21600" o:spt="202" path="m,l,21600r21600,l21600,xe">
+                <v:stroke joinstyle="miter"/>
+                <v:path gradientshapeok="t" o:connecttype="rect"/>
+              </v:shapetype>
+              <v:shape id="Text Box 2" o:spid="_x0000_s1026" type="#_x0000_t202" style="position:absolute;margin-left:131.55pt;margin-top:235.95pt;width:82.35pt;height:62pt;rotation:-1585055fd;z-index:251705344;visibility:visible;mso-wrap-style:square;mso-width-percent:0;mso-height-percent:0;mso-wrap-distance-left:9pt;mso-wrap-distance-top:3.6pt;mso-wrap-distance-right:9pt;mso-wrap-distance-bottom:3.6pt;mso-position-horizontal:absolute;mso-position-horizontal-relative:text;mso-position-vertical:absolute;mso-position-vertical-relative:text;mso-width-percent:0;mso-height-percent:0;mso-width-relative:margin;mso-height-relative:margin;v-text-anchor:top" o:gfxdata="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" filled="f" stroked="f">
+                <v:textbox>
+                  <w:txbxContent>
+                    <w:p>
+                      <w:pPr>
+                        <w:rPr>
+                          <w:color w:val="4472C4"/>
+                          <w:sz w:val="72"/>
+                          <w:szCs w:val="72"/>
+                        </w:rPr>
+                      </w:pPr>
+                      <w:r>
+                        <w:rPr>
+                          <w:color w:val="4472C4"/>
+                          <w:sz w:val="72"/>
+                          <w:szCs w:val="72"/>
+                        </w:rPr>
+                        <w:t>CW</w:t>
+                      </w:r>
+                    </w:p>
+                  </w:txbxContent>
+                </v:textbox>
+                <w10:wrap type="square"/>
+              </v:shape>
+            </w:pict>
+          </mc:Fallback>
+        </mc:AlternateContent>
+      </w:r>
+      <w:r>
+        <w:rPr>
+          <w:noProof/>
+        </w:rPr>
+        <mc:AlternateContent>
+          <mc:Choice Requires="wps">
+            <w:drawing>
+              <wp:anchor distT="45720" distB="45720" distL="114300" distR="114300" simplePos="0" relativeHeight="251707392" behindDoc="0" locked="0" layoutInCell="1" allowOverlap="1" wp14:anchorId="2A226C8B" wp14:editId="635BE80F">
+                <wp:simplePos x="0" y="0"/>
+                <wp:positionH relativeFrom="column">
+                  <wp:posOffset>3398520</wp:posOffset>
+                </wp:positionH>
+                <wp:positionV relativeFrom="paragraph">
+                  <wp:posOffset>3161387</wp:posOffset>
+                </wp:positionV>
+                <wp:extent cx="1201420" cy="1404620"/>
+                <wp:effectExtent l="57150" t="228600" r="36830" b="243840"/>
+                <wp:wrapSquare wrapText="bothSides"/>
+                <wp:docPr id="72" name="Text Box 2"/>
+                <wp:cNvGraphicFramePr>
+                  <a:graphicFrameLocks xmlns:a="http://schemas.openxmlformats.org/drawingml/2006/main"/>
+                </wp:cNvGraphicFramePr>
+                <a:graphic xmlns:a="http://schemas.openxmlformats.org/drawingml/2006/main">
+                  <a:graphicData uri="http://schemas.microsoft.com/office/word/2010/wordprocessingShape">
+                    <wps:wsp>
+                      <wps:cNvSpPr txBox="1">
+                        <a:spLocks noChangeArrowheads="1"/>
+                      </wps:cNvSpPr>
+                      <wps:spPr bwMode="auto">
+                        <a:xfrm rot="2429521">
+                          <a:off x="0" y="0"/>
+                          <a:ext cx="1201420" cy="1404620"/>
+                        </a:xfrm>
+                        <a:prstGeom prst="rect">
+                          <a:avLst/>
+                        </a:prstGeom>
+                        <a:noFill/>
+                        <a:ln w="9525">
+                          <a:noFill/>
+                          <a:miter lim="800000"/>
+                          <a:headEnd/>
+                          <a:tailEnd/>
+                        </a:ln>
+                      </wps:spPr>
+                      <wps:txbx>
+                        <w:txbxContent>
+                          <w:p>
+                            <w:pPr>
+                              <w:rPr>
+                                <w:color w:val="4472C4"/>
+                                <w:sz w:val="72"/>
+                                <w:szCs w:val="72"/>
+                              </w:rPr>
+                            </w:pPr>
+                            <w:r>
+                              <w:rPr>
+                                <w:color w:val="4472C4"/>
+                                <w:sz w:val="72"/>
+                                <w:szCs w:val="72"/>
+                              </w:rPr>
+                              <w:t>C</w:t>
+                            </w:r>
+                            <w:r>
+                              <w:rPr>
+                                <w:color w:val="4472C4"/>
+                                <w:sz w:val="72"/>
+                                <w:szCs w:val="72"/>
+                              </w:rPr>
+                              <w:t>C</w:t>
+                            </w:r>
+                            <w:r>
+                              <w:rPr>
+                                <w:color w:val="4472C4"/>
+                                <w:sz w:val="72"/>
+                                <w:szCs w:val="72"/>
+                              </w:rPr>
+                              <w:t>W</w:t>
+                            </w:r>
+                          </w:p>
+                        </w:txbxContent>
+                      </wps:txbx>
+                      <wps:bodyPr rot="0" vert="horz" wrap="square" lIns="91440" tIns="45720" rIns="91440" bIns="45720" anchor="t" anchorCtr="0">
+                        <a:spAutoFit/>
+                      </wps:bodyPr>
+                    </wps:wsp>
+                  </a:graphicData>
+                </a:graphic>
+                <wp14:sizeRelH relativeFrom="margin">
+                  <wp14:pctWidth>0</wp14:pctWidth>
+                </wp14:sizeRelH>
+                <wp14:sizeRelV relativeFrom="margin">
+                  <wp14:pctHeight>0</wp14:pctHeight>
+                </wp14:sizeRelV>
+              </wp:anchor>
+            </w:drawing>
+          </mc:Choice>
+          <mc:Fallback>
+            <w:pict>
+              <v:shape w14:anchorId="2A226C8B" id="_x0000_s1027" type="#_x0000_t202" style="position:absolute;margin-left:267.6pt;margin-top:248.95pt;width:94.6pt;height:110.6pt;rotation:2653685fd;z-index:251707392;visibility:visible;mso-wrap-style:square;mso-width-percent:0;mso-height-percent:0;mso-wrap-distance-left:9pt;mso-wrap-distance-top:3.6pt;mso-wrap-distance-right:9pt;mso-wrap-distance-bottom:3.6pt;mso-position-horizontal:absolute;mso-position-horizontal-relative:text;mso-position-vertical:absolute;mso-position-vertical-relative:text;mso-width-percent:0;mso-height-percent:0;mso-width-relative:margin;mso-height-relative:margin;v-text-anchor:top" o:gfxdata="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" filled="f" stroked="f">
+                <v:textbox style="mso-fit-shape-to-text:t">
+                  <w:txbxContent>
+                    <w:p>
+                      <w:pPr>
+                        <w:rPr>
+                          <w:color w:val="4472C4"/>
+                          <w:sz w:val="72"/>
+                          <w:szCs w:val="72"/>
+                        </w:rPr>
+                      </w:pPr>
+                      <w:r>
+                        <w:rPr>
+                          <w:color w:val="4472C4"/>
+                          <w:sz w:val="72"/>
+                          <w:szCs w:val="72"/>
+                        </w:rPr>
+                        <w:t>C</w:t>
+                      </w:r>
+                      <w:r>
+                        <w:rPr>
+                          <w:color w:val="4472C4"/>
+                          <w:sz w:val="72"/>
+                          <w:szCs w:val="72"/>
+                        </w:rPr>
+                        <w:t>C</w:t>
+                      </w:r>
+                      <w:r>
+                        <w:rPr>
+                          <w:color w:val="4472C4"/>
+                          <w:sz w:val="72"/>
+                          <w:szCs w:val="72"/>
+                        </w:rPr>
+                        <w:t>W</w:t>
+                      </w:r>
+                    </w:p>
+                  </w:txbxContent>
+                </v:textbox>
+                <w10:wrap type="square"/>
+              </v:shape>
+            </w:pict>
+          </mc:Fallback>
+        </mc:AlternateContent>
+      </w:r>
+      <w:r>
+        <w:rPr>
+          <w:noProof/>
+        </w:rPr>
+        <mc:AlternateContent>
+          <mc:Choice Requires="wpg">
+            <w:drawing>
+              <wp:anchor distT="0" distB="0" distL="114300" distR="114300" simplePos="0" relativeHeight="251688960" behindDoc="0" locked="0" layoutInCell="1" allowOverlap="1" wp14:anchorId="2F14BE54" wp14:editId="35EDA0DD">
+                <wp:simplePos x="0" y="0"/>
+                <wp:positionH relativeFrom="margin">
+                  <wp:posOffset>2290214</wp:posOffset>
+                </wp:positionH>
+                <wp:positionV relativeFrom="paragraph">
+                  <wp:posOffset>1221377</wp:posOffset>
+                </wp:positionV>
+                <wp:extent cx="1669473" cy="2119168"/>
+                <wp:effectExtent l="3810" t="0" r="10795" b="10795"/>
+                <wp:wrapNone/>
+                <wp:docPr id="61" name="Group 61"/>
+                <wp:cNvGraphicFramePr/>
+                <a:graphic xmlns:a="http://schemas.openxmlformats.org/drawingml/2006/main">
+                  <a:graphicData uri="http://schemas.microsoft.com/office/word/2010/wordprocessingGroup">
+                    <wpg:wgp>
+                      <wpg:cNvGrpSpPr/>
+                      <wpg:grpSpPr>
+                        <a:xfrm rot="5400000">
+                          <a:off x="0" y="0"/>
+                          <a:ext cx="1669473" cy="2119168"/>
+                          <a:chOff x="0" y="0"/>
+                          <a:chExt cx="3284220" cy="3238500"/>
+                        </a:xfrm>
+                      </wpg:grpSpPr>
+                      <wpg:grpSp>
+                        <wpg:cNvPr id="62" name="Group 62"/>
+                        <wpg:cNvGrpSpPr/>
+                        <wpg:grpSpPr>
+                          <a:xfrm>
+                            <a:off x="0" y="0"/>
+                            <a:ext cx="3284220" cy="3238500"/>
+                            <a:chOff x="0" y="0"/>
+                            <a:chExt cx="3284220" cy="3238500"/>
+                          </a:xfrm>
+                        </wpg:grpSpPr>
+                        <wps:wsp>
+                          <wps:cNvPr id="63" name="Flowchart: Connector 63"/>
+                          <wps:cNvSpPr/>
+                          <wps:spPr>
+                            <a:xfrm>
+                              <a:off x="0" y="0"/>
+                              <a:ext cx="3284220" cy="3238500"/>
+                            </a:xfrm>
+                            <a:prstGeom prst="flowChartConnector">
+                              <a:avLst/>
+                            </a:prstGeom>
+                            <a:ln>
+                              <a:solidFill>
+                                <a:schemeClr val="tx1"/>
+                              </a:solidFill>
+                            </a:ln>
+                          </wps:spPr>
+                          <wps:style>
+                            <a:lnRef idx="2">
+                              <a:schemeClr val="accent6"/>
+                            </a:lnRef>
+                            <a:fillRef idx="1">
+                              <a:schemeClr val="lt1"/>
+                            </a:fillRef>
+                            <a:effectRef idx="0">
+                              <a:schemeClr val="accent6"/>
+                            </a:effectRef>
+                            <a:fontRef idx="minor">
+                              <a:schemeClr val="dk1"/>
+                            </a:fontRef>
+                          </wps:style>
+                          <wps:bodyPr rot="0" spcFirstLastPara="0" vertOverflow="overflow" horzOverflow="overflow" vert="horz" wrap="square" lIns="91440" tIns="45720" rIns="91440" bIns="45720" numCol="1" spcCol="0" rtlCol="0" fromWordArt="0" anchor="ctr" anchorCtr="0" forceAA="0" compatLnSpc="1">
+                            <a:prstTxWarp prst="textNoShape">
+                              <a:avLst/>
+                            </a:prstTxWarp>
+                            <a:noAutofit/>
+                          </wps:bodyPr>
+                        </wps:wsp>
+                        <wps:wsp>
+                          <wps:cNvPr id="64" name="Flowchart: Connector 64"/>
+                          <wps:cNvSpPr/>
+                          <wps:spPr>
+                            <a:xfrm>
+                              <a:off x="434340" y="358140"/>
+                              <a:ext cx="2438400" cy="2430780"/>
+                            </a:xfrm>
+                            <a:prstGeom prst="flowChartConnector">
+                              <a:avLst/>
+                            </a:prstGeom>
+                            <a:ln>
+                              <a:solidFill>
+                                <a:schemeClr val="tx1"/>
+                              </a:solidFill>
+                            </a:ln>
+                          </wps:spPr>
+                          <wps:style>
+                            <a:lnRef idx="2">
+                              <a:schemeClr val="accent6"/>
+                            </a:lnRef>
+                            <a:fillRef idx="1">
+                              <a:schemeClr val="lt1"/>
+                            </a:fillRef>
+                            <a:effectRef idx="0">
+                              <a:schemeClr val="accent6"/>
+                            </a:effectRef>
+                            <a:fontRef idx="minor">
+                              <a:schemeClr val="dk1"/>
+                            </a:fontRef>
+                          </wps:style>
+                          <wps:bodyPr rot="0" spcFirstLastPara="0" vertOverflow="overflow" horzOverflow="overflow" vert="horz" wrap="square" lIns="91440" tIns="45720" rIns="91440" bIns="45720" numCol="1" spcCol="0" rtlCol="0" fromWordArt="0" anchor="ctr" anchorCtr="0" forceAA="0" compatLnSpc="1">
+                            <a:prstTxWarp prst="textNoShape">
+                              <a:avLst/>
+                            </a:prstTxWarp>
+                            <a:noAutofit/>
+                          </wps:bodyPr>
+                        </wps:wsp>
+                      </wpg:grpSp>
+                      <w14:contentPart bwMode="auto" r:id="rId17">
+                        <w14:nvContentPartPr>
+                          <w14:cNvPr id="65" name="Ink 65"/>
+                          <w14:cNvContentPartPr/>
+                        </w14:nvContentPartPr>
+                        <w14:xfrm>
+                          <a:off x="416329" y="1608513"/>
+                          <a:ext cx="360" cy="360"/>
+                        </w14:xfrm>
+                      </w14:contentPart>
+                      <w14:contentPart bwMode="auto" r:id="rId18">
+                        <w14:nvContentPartPr>
+                          <w14:cNvPr id="66" name="Ink 66"/>
+                          <w14:cNvContentPartPr/>
+                        </w14:nvContentPartPr>
+                        <w14:xfrm>
+                          <a:off x="1678709" y="358198"/>
+                          <a:ext cx="360" cy="360"/>
+                        </w14:xfrm>
+                      </w14:contentPart>
+                      <w14:contentPart bwMode="auto" r:id="rId19">
+                        <w14:nvContentPartPr>
+                          <w14:cNvPr id="67" name="Ink 67"/>
+                          <w14:cNvContentPartPr/>
+                        </w14:nvContentPartPr>
+                        <w14:xfrm>
+                          <a:off x="1612669" y="2780723"/>
+                          <a:ext cx="360" cy="360"/>
+                        </w14:xfrm>
+                      </w14:contentPart>
+                      <w14:contentPart bwMode="auto" r:id="rId20">
+                        <w14:nvContentPartPr>
+                          <w14:cNvPr id="68" name="Ink 68"/>
+                          <w14:cNvContentPartPr/>
+                        </w14:nvContentPartPr>
+                        <w14:xfrm>
+                          <a:off x="2862349" y="1640263"/>
+                          <a:ext cx="0" cy="0"/>
+                        </w14:xfrm>
+                      </w14:contentPart>
+                    </wpg:wgp>
+                  </a:graphicData>
+                </a:graphic>
+                <wp14:sizeRelH relativeFrom="margin">
+                  <wp14:pctWidth>0</wp14:pctWidth>
+                </wp14:sizeRelH>
+                <wp14:sizeRelV relativeFrom="margin">
+                  <wp14:pctHeight>0</wp14:pctHeight>
+                </wp14:sizeRelV>
+              </wp:anchor>
+            </w:drawing>
+          </mc:Choice>
+          <mc:Fallback>
+            <w:pict>
+              <v:group w14:anchorId="398DDC9A" id="Group 61" o:spid="_x0000_s1026" style="position:absolute;margin-left:180.35pt;margin-top:96.15pt;width:131.45pt;height:166.85pt;rotation:90;z-index:251688960;mso-position-horizontal-relative:margin;mso-width-relative:margin;mso-height-relative:margin" coordsize="32842,32385" o:gfxdata="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">
+                <v:group id="Group 62" o:spid="_x0000_s1027" style="position:absolute;width:32842;height:32385" coordsize="32842,32385" o:gfxdata="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">
+                  <v:shape id="Flowchart: Connector 63" o:spid="_x0000_s1028" type="#_x0000_t120" style="position:absolute;width:32842;height:32385;visibility:visible;mso-wrap-style:square;v-text-anchor:middle" o:gfxdata="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" fillcolor="white [3201]" strokecolor="black [3213]" strokeweight="1pt">
+                    <v:stroke joinstyle="miter"/>
+                  </v:shape>
+                  <v:shape id="Flowchart: Connector 64" o:spid="_x0000_s1029" type="#_x0000_t120" style="position:absolute;left:4343;top:3581;width:24384;height:24308;visibility:visible;mso-wrap-style:square;v-text-anchor:middle" o:gfxdata="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" fillcolor="white [3201]" strokecolor="black [3213]" strokeweight="1pt">
+                    <v:stroke joinstyle="miter"/>
+                  </v:shape>
+                </v:group>
+                <v:shape id="Ink 65" o:spid="_x0000_s1030" type="#_x0000_t75" style="position:absolute;left:3533;top:15455;width:1260;height:1260;visibility:visible;mso-wrap-style:square" o:gfxdata="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">
+                  <v:imagedata r:id="rId8" o:title=""/>
+                </v:shape>
+                <v:shape id="Ink 66" o:spid="_x0000_s1031" type="#_x0000_t75" style="position:absolute;left:16157;top:2951;width:1260;height:1260;visibility:visible;mso-wrap-style:square" o:gfxdata="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">
+                  <v:imagedata r:id="rId8" o:title=""/>
+                </v:shape>
+                <v:shape id="Ink 67" o:spid="_x0000_s1032" type="#_x0000_t75" style="position:absolute;left:15496;top:27177;width:1260;height:1260;visibility:visible;mso-wrap-style:square" o:gfxdata="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">
+                  <v:imagedata r:id="rId8" o:title=""/>
+                </v:shape>
+                <v:shape id="Ink 68" o:spid="_x0000_s1033" type="#_x0000_t75" style="position:absolute;left:28623;top:16402;width:0;height:0;visibility:visible;mso-wrap-style:square" o:gfxdata="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">
+                  <v:imagedata r:id="rId8" o:title=""/>
+                </v:shape>
+                <w10:wrap anchorx="margin"/>
+              </v:group>
+            </w:pict>
+          </mc:Fallback>
+        </mc:AlternateContent>
+      </w:r>
+      <w:r>
+        <w:rPr>
+          <w:noProof/>
+        </w:rPr>
+        <mc:AlternateContent>
+          <mc:Choice Requires="wps">
+            <w:drawing>
+              <wp:anchor distT="0" distB="0" distL="114300" distR="114300" simplePos="0" relativeHeight="251703296" behindDoc="0" locked="0" layoutInCell="1" allowOverlap="1" wp14:anchorId="34A8A56F" wp14:editId="327121B8">
+                <wp:simplePos x="0" y="0"/>
+                <wp:positionH relativeFrom="column">
+                  <wp:posOffset>1442790</wp:posOffset>
+                </wp:positionH>
+                <wp:positionV relativeFrom="paragraph">
+                  <wp:posOffset>3438253</wp:posOffset>
+                </wp:positionV>
+                <wp:extent cx="3210560" cy="3178810"/>
+                <wp:effectExtent l="0" t="0" r="0" b="0"/>
+                <wp:wrapNone/>
+                <wp:docPr id="71" name="Arrow: Circular 71"/>
+                <wp:cNvGraphicFramePr/>
+                <a:graphic xmlns:a="http://schemas.openxmlformats.org/drawingml/2006/main">
+                  <a:graphicData uri="http://schemas.microsoft.com/office/word/2010/wordprocessingShape">
+                    <wps:wsp>
+                      <wps:cNvSpPr/>
+                      <wps:spPr>
+                        <a:xfrm rot="16200000" flipV="1">
+                          <a:off x="0" y="0"/>
+                          <a:ext cx="3210560" cy="3178810"/>
+                        </a:xfrm>
+                        <a:prstGeom prst="circularArrow">
+                          <a:avLst>
+                            <a:gd name="adj1" fmla="val 6237"/>
+                            <a:gd name="adj2" fmla="val 698339"/>
+                            <a:gd name="adj3" fmla="val 20547692"/>
+                            <a:gd name="adj4" fmla="val 12129460"/>
+                            <a:gd name="adj5" fmla="val 7039"/>
+                          </a:avLst>
+                        </a:prstGeom>
+                      </wps:spPr>
+                      <wps:style>
+                        <a:lnRef idx="2">
+                          <a:schemeClr val="accent1">
+                            <a:shade val="50000"/>
+                          </a:schemeClr>
+                        </a:lnRef>
+                        <a:fillRef idx="1">
+                          <a:schemeClr val="accent1"/>
+                        </a:fillRef>
+                        <a:effectRef idx="0">
+                          <a:schemeClr val="accent1"/>
+                        </a:effectRef>
+                        <a:fontRef idx="minor">
+                          <a:schemeClr val="lt1"/>
+                        </a:fontRef>
+                      </wps:style>
+                      <wps:bodyPr rot="0" spcFirstLastPara="0" vertOverflow="overflow" horzOverflow="overflow" vert="horz" wrap="square" lIns="91440" tIns="45720" rIns="91440" bIns="45720" numCol="1" spcCol="0" rtlCol="0" fromWordArt="0" anchor="ctr" anchorCtr="0" forceAA="0" compatLnSpc="1">
+                        <a:prstTxWarp prst="textNoShape">
+                          <a:avLst/>
+                        </a:prstTxWarp>
+                        <a:noAutofit/>
+                      </wps:bodyPr>
+                    </wps:wsp>
+                  </a:graphicData>
+                </a:graphic>
+                <wp14:sizeRelH relativeFrom="margin">
+                  <wp14:pctWidth>0</wp14:pctWidth>
+                </wp14:sizeRelH>
+                <wp14:sizeRelV relativeFrom="margin">
+                  <wp14:pctHeight>0</wp14:pctHeight>
+                </wp14:sizeRelV>
+              </wp:anchor>
+            </w:drawing>
+          </mc:Choice>
+          <mc:Fallback>
+            <w:pict>
+              <v:shape w14:anchorId="69FC7EF0" id="Arrow: Circular 71" o:spid="_x0000_s1026" style="position:absolute;margin-left:113.6pt;margin-top:270.75pt;width:252.8pt;height:250.3pt;rotation:90;flip:y;z-index:251703296;visibility:visible;mso-wrap-style:square;mso-width-percent:0;mso-height-percent:0;mso-wrap-distance-left:9pt;mso-wrap-distance-top:0;mso-wrap-distance-right:9pt;mso-wrap-distance-bottom:0;mso-position-horizontal:absolute;mso-position-horizontal-relative:text;mso-position-vertical:absolute;mso-position-vertical-relative:text;mso-width-percent:0;mso-height-percent:0;mso-width-relative:margin;mso-height-relative:margin;v-text-anchor:middle" coordsize="3210560,3178810" o:gfxdata="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" path="m236093,1031830c474126,459782,1049767,97340,1674410,126223v625620,28928,1165174,444135,1347439,1036906l3143758,1150531r-164441,296894l2698615,1196528r121574,-12562c2648915,683368,2180954,340393,1646199,323533,1112106,306694,623420,618707,419719,1106608l236093,1031830xe" fillcolor="#4472c4 [3204]" strokecolor="#1f3763 [1604]" strokeweight="1pt">
+                <v:stroke joinstyle="miter"/>
+                <v:path arrowok="t" o:connecttype="custom" o:connectlocs="236093,1031830;1674410,126223;3021849,1163129;3143758,1150531;2979317,1447425;2698615,1196528;2820189,1183966;1646199,323533;419719,1106608;236093,1031830" o:connectangles="0,0,0,0,0,0,0,0,0,0"/>
+              </v:shape>
+            </w:pict>
+          </mc:Fallback>
+        </mc:AlternateContent>
+      </w:r>
+      <w:r>
+        <w:rPr>
+          <w:noProof/>
+        </w:rPr>
+        <mc:AlternateContent>
+          <mc:Choice Requires="wps">
+            <w:drawing>
+              <wp:anchor distT="0" distB="0" distL="114300" distR="114300" simplePos="0" relativeHeight="251701248" behindDoc="0" locked="0" layoutInCell="1" allowOverlap="1" wp14:anchorId="338EE0B6" wp14:editId="27ED19D5">
+                <wp:simplePos x="0" y="0"/>
+                <wp:positionH relativeFrom="column">
+                  <wp:posOffset>1289503</wp:posOffset>
+                </wp:positionH>
+                <wp:positionV relativeFrom="paragraph">
+                  <wp:posOffset>3463472</wp:posOffset>
+                </wp:positionV>
+                <wp:extent cx="3210560" cy="3178810"/>
+                <wp:effectExtent l="0" t="0" r="0" b="0"/>
+                <wp:wrapNone/>
+                <wp:docPr id="43" name="Arrow: Circular 43"/>
+                <wp:cNvGraphicFramePr/>
+                <a:graphic xmlns:a="http://schemas.openxmlformats.org/drawingml/2006/main">
+                  <a:graphicData uri="http://schemas.microsoft.com/office/word/2010/wordprocessingShape">
+                    <wps:wsp>
+                      <wps:cNvSpPr/>
+                      <wps:spPr>
+                        <a:xfrm rot="16200000">
+                          <a:off x="0" y="0"/>
+                          <a:ext cx="3210560" cy="3178810"/>
+                        </a:xfrm>
+                        <a:prstGeom prst="circularArrow">
+                          <a:avLst>
+                            <a:gd name="adj1" fmla="val 6237"/>
+                            <a:gd name="adj2" fmla="val 698339"/>
+                            <a:gd name="adj3" fmla="val 20547692"/>
+                            <a:gd name="adj4" fmla="val 12129460"/>
+                            <a:gd name="adj5" fmla="val 7039"/>
+                          </a:avLst>
+                        </a:prstGeom>
+                      </wps:spPr>
+                      <wps:style>
+                        <a:lnRef idx="2">
+                          <a:schemeClr val="accent1">
+                            <a:shade val="50000"/>
+                          </a:schemeClr>
+                        </a:lnRef>
+                        <a:fillRef idx="1">
+                          <a:schemeClr val="accent1"/>
+                        </a:fillRef>
+                        <a:effectRef idx="0">
+                          <a:schemeClr val="accent1"/>
+                        </a:effectRef>
+                        <a:fontRef idx="minor">
+                          <a:schemeClr val="lt1"/>
+                        </a:fontRef>
+                      </wps:style>
+                      <wps:bodyPr rot="0" spcFirstLastPara="0" vertOverflow="overflow" horzOverflow="overflow" vert="horz" wrap="square" lIns="91440" tIns="45720" rIns="91440" bIns="45720" numCol="1" spcCol="0" rtlCol="0" fromWordArt="0" anchor="ctr" anchorCtr="0" forceAA="0" compatLnSpc="1">
+                        <a:prstTxWarp prst="textNoShape">
+                          <a:avLst/>
+                        </a:prstTxWarp>
+                        <a:noAutofit/>
+                      </wps:bodyPr>
+                    </wps:wsp>
+                  </a:graphicData>
+                </a:graphic>
+                <wp14:sizeRelH relativeFrom="margin">
+                  <wp14:pctWidth>0</wp14:pctWidth>
+                </wp14:sizeRelH>
+                <wp14:sizeRelV relativeFrom="margin">
+                  <wp14:pctHeight>0</wp14:pctHeight>
+                </wp14:sizeRelV>
+              </wp:anchor>
+            </w:drawing>
+          </mc:Choice>
+          <mc:Fallback>
+            <w:pict>
+              <v:shape w14:anchorId="23F22991" id="Arrow: Circular 43" o:spid="_x0000_s1026" style="position:absolute;margin-left:101.55pt;margin-top:272.7pt;width:252.8pt;height:250.3pt;rotation:-90;z-index:251701248;visibility:visible;mso-wrap-style:square;mso-width-percent:0;mso-height-percent:0;mso-wrap-distance-left:9pt;mso-wrap-distance-top:0;mso-wrap-distance-right:9pt;mso-wrap-distance-bottom:0;mso-position-horizontal:absolute;mso-position-horizontal-relative:text;mso-position-vertical:absolute;mso-position-vertical-relative:text;mso-width-percent:0;mso-height-percent:0;mso-width-relative:margin;mso-height-relative:margin;v-text-anchor:middle" coordsize="3210560,3178810" o:gfxdata="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" path="m236093,1031830c474126,459782,1049767,97340,1674410,126223v625620,28928,1165174,444135,1347439,1036906l3143758,1150531r-164441,296894l2698615,1196528r121574,-12562c2648915,683368,2180954,340393,1646199,323533,1112106,306694,623420,618707,419719,1106608l236093,1031830xe" fillcolor="#4472c4 [3204]" strokecolor="#1f3763 [1604]" strokeweight="1pt">
+                <v:stroke joinstyle="miter"/>
+                <v:path arrowok="t" o:connecttype="custom" o:connectlocs="236093,1031830;1674410,126223;3021849,1163129;3143758,1150531;2979317,1447425;2698615,1196528;2820189,1183966;1646199,323533;419719,1106608;236093,1031830" o:connectangles="0,0,0,0,0,0,0,0,0,0"/>
+              </v:shape>
+            </w:pict>
+          </mc:Fallback>
+        </mc:AlternateContent>
+      </w:r>
+      <w:r>
+        <w:rPr>
+          <w:noProof/>
+        </w:rPr>
+        <mc:AlternateContent>
+          <mc:Choice Requires="wpg">
+            <w:drawing>
+              <wp:anchor distT="0" distB="0" distL="114300" distR="114300" simplePos="0" relativeHeight="251691008" behindDoc="0" locked="0" layoutInCell="1" allowOverlap="1" wp14:anchorId="6672D2A1" wp14:editId="307EBC25">
+                <wp:simplePos x="0" y="0"/>
+                <wp:positionH relativeFrom="page">
+                  <wp:align>right</wp:align>
+                </wp:positionH>
+                <wp:positionV relativeFrom="paragraph">
+                  <wp:posOffset>2720975</wp:posOffset>
+                </wp:positionV>
+                <wp:extent cx="2894647" cy="2191069"/>
+                <wp:effectExtent l="8890" t="0" r="10160" b="10160"/>
+                <wp:wrapNone/>
+                <wp:docPr id="1" name="Group 1"/>
+                <wp:cNvGraphicFramePr/>
+                <a:graphic xmlns:a="http://schemas.openxmlformats.org/drawingml/2006/main">
+                  <a:graphicData uri="http://schemas.microsoft.com/office/word/2010/wordprocessingGroup">
+                    <wpg:wgp>
+                      <wpg:cNvGrpSpPr/>
+                      <wpg:grpSpPr>
+                        <a:xfrm rot="5400000">
+                          <a:off x="0" y="0"/>
+                          <a:ext cx="2894647" cy="2191069"/>
+                          <a:chOff x="0" y="0"/>
+                          <a:chExt cx="3893820" cy="2209800"/>
+                        </a:xfrm>
+                      </wpg:grpSpPr>
+                      <wps:wsp>
+                        <wps:cNvPr id="6" name="Oval 6"/>
+                        <wps:cNvSpPr/>
+                        <wps:spPr>
+                          <a:xfrm>
+                            <a:off x="0" y="0"/>
+                            <a:ext cx="3893820" cy="2209800"/>
+                          </a:xfrm>
+                          <a:prstGeom prst="ellipse">
+                            <a:avLst/>
+                          </a:prstGeom>
+                          <a:solidFill>
+                            <a:schemeClr val="bg1"/>
+                          </a:solidFill>
+                          <a:ln>
+                            <a:solidFill>
+                              <a:schemeClr val="tx1"/>
+                            </a:solidFill>
+                          </a:ln>
+                        </wps:spPr>
+                        <wps:style>
+                          <a:lnRef idx="2">
+                            <a:schemeClr val="accent1">
+                              <a:shade val="50000"/>
+                            </a:schemeClr>
+                          </a:lnRef>
+                          <a:fillRef idx="1">
+                            <a:schemeClr val="accent1"/>
+                          </a:fillRef>
+                          <a:effectRef idx="0">
+                            <a:schemeClr val="accent1"/>
+                          </a:effectRef>
+                          <a:fontRef idx="minor">
+                            <a:schemeClr val="lt1"/>
+                          </a:fontRef>
+                        </wps:style>
+                        <wps:bodyPr rot="0" spcFirstLastPara="0" vertOverflow="overflow" horzOverflow="overflow" vert="horz" wrap="square" lIns="91440" tIns="45720" rIns="91440" bIns="45720" numCol="1" spcCol="0" rtlCol="0" fromWordArt="0" anchor="ctr" anchorCtr="0" forceAA="0" compatLnSpc="1">
+                          <a:prstTxWarp prst="textNoShape">
+                            <a:avLst/>
+                          </a:prstTxWarp>
+                          <a:noAutofit/>
+                        </wps:bodyPr>
+                      </wps:wsp>
+                      <wps:wsp>
+                        <wps:cNvPr id="7" name="Oval 7"/>
+                        <wps:cNvSpPr/>
+                        <wps:spPr>
+                          <a:xfrm>
+                            <a:off x="480060" y="396240"/>
+                            <a:ext cx="2949610" cy="1409400"/>
+                          </a:xfrm>
+                          <a:prstGeom prst="ellipse">
+                            <a:avLst/>
+                          </a:prstGeom>
+                          <a:ln>
+                            <a:solidFill>
+                              <a:schemeClr val="tx1"/>
+                            </a:solidFill>
+                          </a:ln>
+                        </wps:spPr>
+                        <wps:style>
+                          <a:lnRef idx="2">
+                            <a:schemeClr val="accent6"/>
+                          </a:lnRef>
+                          <a:fillRef idx="1">
+                            <a:schemeClr val="lt1"/>
+                          </a:fillRef>
+                          <a:effectRef idx="0">
+                            <a:schemeClr val="accent6"/>
+                          </a:effectRef>
+                          <a:fontRef idx="minor">
+                            <a:schemeClr val="dk1"/>
+                          </a:fontRef>
+                        </wps:style>
+                        <wps:bodyPr rot="0" spcFirstLastPara="0" vertOverflow="overflow" horzOverflow="overflow" vert="horz" wrap="square" lIns="91440" tIns="45720" rIns="91440" bIns="45720" numCol="1" spcCol="0" rtlCol="0" fromWordArt="0" anchor="ctr" anchorCtr="0" forceAA="0" compatLnSpc="1">
+                          <a:prstTxWarp prst="textNoShape">
+                            <a:avLst/>
+                          </a:prstTxWarp>
+                          <a:noAutofit/>
+                        </wps:bodyPr>
+                      </wps:wsp>
+                      <w14:contentPart bwMode="auto" r:id="rId21">
+                        <w14:nvContentPartPr>
+                          <w14:cNvPr id="8" name="Ink 8"/>
+                          <w14:cNvContentPartPr/>
+                        </w14:nvContentPartPr>
+                        <w14:xfrm>
+                          <a:off x="1919605" y="396240"/>
+                          <a:ext cx="360" cy="360"/>
+                        </w14:xfrm>
+                      </w14:contentPart>
+                      <w14:contentPart bwMode="auto" r:id="rId22">
+                        <w14:nvContentPartPr>
+                          <w14:cNvPr id="9" name="Ink 9"/>
+                          <w14:cNvContentPartPr/>
+                        </w14:nvContentPartPr>
+                        <w14:xfrm>
+                          <a:off x="1950720" y="1812925"/>
+                          <a:ext cx="360" cy="360"/>
+                        </w14:xfrm>
+                      </w14:contentPart>
+                      <w14:contentPart bwMode="auto" r:id="rId23">
+                        <w14:nvContentPartPr>
+                          <w14:cNvPr id="10" name="Ink 10"/>
+                          <w14:cNvContentPartPr/>
+                        </w14:nvContentPartPr>
+                        <w14:xfrm>
+                          <a:off x="3428365" y="1073785"/>
+                          <a:ext cx="360" cy="360"/>
+                        </w14:xfrm>
+                      </w14:contentPart>
+                      <w14:contentPart bwMode="auto" r:id="rId24">
+                        <w14:nvContentPartPr>
+                          <w14:cNvPr id="11" name="Ink 11"/>
+                          <w14:cNvContentPartPr/>
+                        </w14:nvContentPartPr>
+                        <w14:xfrm>
+                          <a:off x="457200" y="1051560"/>
+                          <a:ext cx="360" cy="360"/>
+                        </w14:xfrm>
+                      </w14:contentPart>
+                    </wpg:wgp>
+                  </a:graphicData>
+                </a:graphic>
+                <wp14:sizeRelH relativeFrom="margin">
+                  <wp14:pctWidth>0</wp14:pctWidth>
+                </wp14:sizeRelH>
+                <wp14:sizeRelV relativeFrom="margin">
+                  <wp14:pctHeight>0</wp14:pctHeight>
+                </wp14:sizeRelV>
+              </wp:anchor>
+            </w:drawing>
+          </mc:Choice>
+          <mc:Fallback>
+            <w:pict>
+              <v:group w14:anchorId="75EE8841" id="Group 1" o:spid="_x0000_s1026" style="position:absolute;margin-left:176.7pt;margin-top:214.25pt;width:227.9pt;height:172.55pt;rotation:90;z-index:251691008;mso-position-horizontal:right;mso-position-horizontal-relative:page;mso-width-relative:margin;mso-height-relative:margin" coordsize="38938,22098" o:gfxdata="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">
+                <v:oval id="Oval 6" o:spid="_x0000_s1027" style="position:absolute;width:38938;height:22098;visibility:visible;mso-wrap-style:square;v-text-anchor:middle" o:gfxdata="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" fillcolor="white [3212]" strokecolor="black [3213]" strokeweight="1pt">
+                  <v:stroke joinstyle="miter"/>
+                </v:oval>
+                <v:oval id="Oval 7" o:spid="_x0000_s1028" style="position:absolute;left:4800;top:3962;width:29496;height:14094;visibility:visible;mso-wrap-style:square;v-text-anchor:middle" o:gfxdata="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" fillcolor="white [3201]" strokecolor="black [3213]" strokeweight="1pt">
+                  <v:stroke joinstyle="miter"/>
+                </v:oval>
+                <v:shape id="Ink 8" o:spid="_x0000_s1029" type="#_x0000_t75" style="position:absolute;left:18566;top:3332;width:1260;height:1260;visibility:visible;mso-wrap-style:square" o:gfxdata="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">
+                  <v:imagedata r:id="rId8" o:title=""/>
+                </v:shape>
+                <v:shape id="Ink 9" o:spid="_x0000_s1030" type="#_x0000_t75" style="position:absolute;left:18877;top:17499;width:1260;height:1260;visibility:visible;mso-wrap-style:square" o:gfxdata="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">
+                  <v:imagedata r:id="rId8" o:title=""/>
+                </v:shape>
+                <v:shape id="Ink 10" o:spid="_x0000_s1031" type="#_x0000_t75" style="position:absolute;left:33653;top:10107;width:1260;height:1260;visibility:visible;mso-wrap-style:square" o:gfxdata="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">
+                  <v:imagedata r:id="rId8" o:title=""/>
+                </v:shape>
+                <v:shape id="Ink 11" o:spid="_x0000_s1032" type="#_x0000_t75" style="position:absolute;left:3942;top:9885;width:1260;height:1260;visibility:visible;mso-wrap-style:square" o:gfxdata="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">
+                  <v:imagedata r:id="rId8" o:title=""/>
+                </v:shape>
+                <w10:wrap anchorx="page"/>
+              </v:group>
+            </w:pict>
+          </mc:Fallback>
+        </mc:AlternateContent>
+      </w:r>
+      <w:r>
+        <w:rPr>
+          <w:noProof/>
+        </w:rPr>
+        <mc:AlternateContent>
+          <mc:Choice Requires="wpg">
+            <w:drawing>
+              <wp:anchor distT="0" distB="0" distL="114300" distR="114300" simplePos="0" relativeHeight="251697152" behindDoc="0" locked="0" layoutInCell="1" allowOverlap="1" wp14:anchorId="5A3C44FB" wp14:editId="3945179A">
+                <wp:simplePos x="0" y="0"/>
+                <wp:positionH relativeFrom="margin">
+                  <wp:posOffset>1207861</wp:posOffset>
+                </wp:positionH>
+                <wp:positionV relativeFrom="paragraph">
+                  <wp:posOffset>6649811</wp:posOffset>
+                </wp:positionV>
+                <wp:extent cx="1669473" cy="2119168"/>
+                <wp:effectExtent l="3810" t="0" r="10795" b="10795"/>
+                <wp:wrapNone/>
+                <wp:docPr id="12" name="Group 12"/>
+                <wp:cNvGraphicFramePr/>
+                <a:graphic xmlns:a="http://schemas.openxmlformats.org/drawingml/2006/main">
+                  <a:graphicData uri="http://schemas.microsoft.com/office/word/2010/wordprocessingGroup">
+                    <wpg:wgp>
+                      <wpg:cNvGrpSpPr/>
+                      <wpg:grpSpPr>
+                        <a:xfrm rot="5400000">
+                          <a:off x="0" y="0"/>
+                          <a:ext cx="1669473" cy="2119168"/>
+                          <a:chOff x="0" y="0"/>
+                          <a:chExt cx="3284220" cy="3238500"/>
+                        </a:xfrm>
+                      </wpg:grpSpPr>
+                      <wpg:grpSp>
+                        <wpg:cNvPr id="13" name="Group 13"/>
+                        <wpg:cNvGrpSpPr/>
+                        <wpg:grpSpPr>
+                          <a:xfrm>
+                            <a:off x="0" y="0"/>
+                            <a:ext cx="3284220" cy="3238500"/>
+                            <a:chOff x="0" y="0"/>
+                            <a:chExt cx="3284220" cy="3238500"/>
+                          </a:xfrm>
+                        </wpg:grpSpPr>
+                        <wps:wsp>
+                          <wps:cNvPr id="14" name="Flowchart: Connector 14"/>
+                          <wps:cNvSpPr/>
+                          <wps:spPr>
+                            <a:xfrm>
+                              <a:off x="0" y="0"/>
+                              <a:ext cx="3284220" cy="3238500"/>
+                            </a:xfrm>
+                            <a:prstGeom prst="flowChartConnector">
+                              <a:avLst/>
+                            </a:prstGeom>
+                            <a:ln>
+                              <a:solidFill>
+                                <a:schemeClr val="tx1"/>
+                              </a:solidFill>
+                            </a:ln>
+                          </wps:spPr>
+                          <wps:style>
+                            <a:lnRef idx="2">
+                              <a:schemeClr val="accent6"/>
+                            </a:lnRef>
+                            <a:fillRef idx="1">
+                              <a:schemeClr val="lt1"/>
+                            </a:fillRef>
+                            <a:effectRef idx="0">
+                              <a:schemeClr val="accent6"/>
+                            </a:effectRef>
+                            <a:fontRef idx="minor">
+                              <a:schemeClr val="dk1"/>
+                            </a:fontRef>
+                          </wps:style>
+                          <wps:bodyPr rot="0" spcFirstLastPara="0" vertOverflow="overflow" horzOverflow="overflow" vert="horz" wrap="square" lIns="91440" tIns="45720" rIns="91440" bIns="45720" numCol="1" spcCol="0" rtlCol="0" fromWordArt="0" anchor="ctr" anchorCtr="0" forceAA="0" compatLnSpc="1">
+                            <a:prstTxWarp prst="textNoShape">
+                              <a:avLst/>
+                            </a:prstTxWarp>
+                            <a:noAutofit/>
+                          </wps:bodyPr>
+                        </wps:wsp>
+                        <wps:wsp>
+                          <wps:cNvPr id="15" name="Flowchart: Connector 15"/>
+                          <wps:cNvSpPr/>
+                          <wps:spPr>
+                            <a:xfrm>
+                              <a:off x="434340" y="358140"/>
+                              <a:ext cx="2438400" cy="2430780"/>
+                            </a:xfrm>
+                            <a:prstGeom prst="flowChartConnector">
+                              <a:avLst/>
+                            </a:prstGeom>
+                            <a:ln>
+                              <a:solidFill>
+                                <a:schemeClr val="tx1"/>
+                              </a:solidFill>
+                            </a:ln>
+                          </wps:spPr>
+                          <wps:style>
+                            <a:lnRef idx="2">
+                              <a:schemeClr val="accent6"/>
+                            </a:lnRef>
+                            <a:fillRef idx="1">
+                              <a:schemeClr val="lt1"/>
+                            </a:fillRef>
+                            <a:effectRef idx="0">
+                              <a:schemeClr val="accent6"/>
+                            </a:effectRef>
+                            <a:fontRef idx="minor">
+                              <a:schemeClr val="dk1"/>
+                            </a:fontRef>
+                          </wps:style>
+                          <wps:bodyPr rot="0" spcFirstLastPara="0" vertOverflow="overflow" horzOverflow="overflow" vert="horz" wrap="square" lIns="91440" tIns="45720" rIns="91440" bIns="45720" numCol="1" spcCol="0" rtlCol="0" fromWordArt="0" anchor="ctr" anchorCtr="0" forceAA="0" compatLnSpc="1">
+                            <a:prstTxWarp prst="textNoShape">
+                              <a:avLst/>
+                            </a:prstTxWarp>
+                            <a:noAutofit/>
+                          </wps:bodyPr>
+                        </wps:wsp>
+                      </wpg:grpSp>
+                      <w14:contentPart bwMode="auto" r:id="rId25">
+                        <w14:nvContentPartPr>
+                          <w14:cNvPr id="18" name="Ink 18"/>
+                          <w14:cNvContentPartPr/>
+                        </w14:nvContentPartPr>
+                        <w14:xfrm>
+                          <a:off x="416329" y="1608513"/>
+                          <a:ext cx="360" cy="360"/>
+                        </w14:xfrm>
+                      </w14:contentPart>
+                      <w14:contentPart bwMode="auto" r:id="rId26">
+                        <w14:nvContentPartPr>
+                          <w14:cNvPr id="19" name="Ink 19"/>
+                          <w14:cNvContentPartPr/>
+                        </w14:nvContentPartPr>
+                        <w14:xfrm>
+                          <a:off x="1678709" y="358198"/>
+                          <a:ext cx="360" cy="360"/>
+                        </w14:xfrm>
+                      </w14:contentPart>
+                      <w14:contentPart bwMode="auto" r:id="rId27">
+                        <w14:nvContentPartPr>
+                          <w14:cNvPr id="20" name="Ink 20"/>
+                          <w14:cNvContentPartPr/>
+                        </w14:nvContentPartPr>
+                        <w14:xfrm>
+                          <a:off x="1612669" y="2780723"/>
+                          <a:ext cx="360" cy="360"/>
+                        </w14:xfrm>
+                      </w14:contentPart>
+                      <w14:contentPart bwMode="auto" r:id="rId28">
+                        <w14:nvContentPartPr>
+                          <w14:cNvPr id="21" name="Ink 21"/>
+                          <w14:cNvContentPartPr/>
+                        </w14:nvContentPartPr>
+                        <w14:xfrm>
+                          <a:off x="2862349" y="1640263"/>
+                          <a:ext cx="0" cy="0"/>
+                        </w14:xfrm>
+                      </w14:contentPart>
+                    </wpg:wgp>
+                  </a:graphicData>
+                </a:graphic>
+                <wp14:sizeRelH relativeFrom="margin">
+                  <wp14:pctWidth>0</wp14:pctWidth>
+                </wp14:sizeRelH>
+                <wp14:sizeRelV relativeFrom="margin">
+                  <wp14:pctHeight>0</wp14:pctHeight>
+                </wp14:sizeRelV>
+              </wp:anchor>
+            </w:drawing>
+          </mc:Choice>
+          <mc:Fallback>
+            <w:pict>
+              <v:group w14:anchorId="4F791606" id="Group 12" o:spid="_x0000_s1026" style="position:absolute;margin-left:95.1pt;margin-top:523.6pt;width:131.45pt;height:166.85pt;rotation:90;z-index:251697152;mso-position-horizontal-relative:margin;mso-width-relative:margin;mso-height-relative:margin" coordsize="32842,32385" o:gfxdata="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">
+                <v:group id="Group 13" o:spid="_x0000_s1027" style="position:absolute;width:32842;height:32385" coordsize="32842,32385" o:gfxdata="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">
+                  <v:shape id="Flowchart: Connector 14" o:spid="_x0000_s1028" type="#_x0000_t120" style="position:absolute;width:32842;height:32385;visibility:visible;mso-wrap-style:square;v-text-anchor:middle" o:gfxdata="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" fillcolor="white [3201]" strokecolor="black [3213]" strokeweight="1pt">
+                    <v:stroke joinstyle="miter"/>
+                  </v:shape>
+                  <v:shape id="Flowchart: Connector 15" o:spid="_x0000_s1029" type="#_x0000_t120" style="position:absolute;left:4343;top:3581;width:24384;height:24308;visibility:visible;mso-wrap-style:square;v-text-anchor:middle" o:gfxdata="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" fillcolor="white [3201]" strokecolor="black [3213]" strokeweight="1pt">
+                    <v:stroke joinstyle="miter"/>
+                  </v:shape>
+                </v:group>
+                <v:shape id="Ink 18" o:spid="_x0000_s1030" type="#_x0000_t75" style="position:absolute;left:3533;top:15455;width:1260;height:1260;visibility:visible;mso-wrap-style:square" o:gfxdata="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">
+                  <v:imagedata r:id="rId8" o:title=""/>
+                </v:shape>
+                <v:shape id="Ink 19" o:spid="_x0000_s1031" type="#_x0000_t75" style="position:absolute;left:16157;top:2951;width:1260;height:1260;visibility:visible;mso-wrap-style:square" o:gfxdata="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">
+                  <v:imagedata r:id="rId8" o:title=""/>
+                </v:shape>
+                <v:shape id="Ink 20" o:spid="_x0000_s1032" type="#_x0000_t75" style="position:absolute;left:15496;top:27177;width:1260;height:1260;visibility:visible;mso-wrap-style:square" o:gfxdata="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">
+                  <v:imagedata r:id="rId8" o:title=""/>
+                </v:shape>
+                <v:shape id="Ink 21" o:spid="_x0000_s1033" type="#_x0000_t75" style="position:absolute;left:28623;top:16402;width:0;height:0;visibility:visible;mso-wrap-style:square" o:gfxdata="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">
+                  <v:imagedata r:id="rId8" o:title=""/>
+                </v:shape>
+                <w10:wrap anchorx="margin"/>
+              </v:group>
+            </w:pict>
+          </mc:Fallback>
+        </mc:AlternateContent>
+      </w:r>
+      <w:r>
+        <w:rPr>
+          <w:noProof/>
+        </w:rPr>
+        <mc:AlternateContent>
+          <mc:Choice Requires="wpg">
+            <w:drawing>
+              <wp:anchor distT="0" distB="0" distL="114300" distR="114300" simplePos="0" relativeHeight="251693056" behindDoc="0" locked="0" layoutInCell="1" allowOverlap="1" wp14:anchorId="4894FCF7" wp14:editId="0649C8B7">
+                <wp:simplePos x="0" y="0"/>
+                <wp:positionH relativeFrom="column">
+                  <wp:posOffset>-869451</wp:posOffset>
+                </wp:positionH>
+                <wp:positionV relativeFrom="paragraph">
+                  <wp:posOffset>5280615</wp:posOffset>
+                </wp:positionV>
+                <wp:extent cx="2579055" cy="1688147"/>
+                <wp:effectExtent l="7303" t="0" r="19367" b="19368"/>
+                <wp:wrapNone/>
+                <wp:docPr id="75" name="Group 75"/>
+                <wp:cNvGraphicFramePr/>
+                <a:graphic xmlns:a="http://schemas.openxmlformats.org/drawingml/2006/main">
+                  <a:graphicData uri="http://schemas.microsoft.com/office/word/2010/wordprocessingGroup">
+                    <wpg:wgp>
+                      <wpg:cNvGrpSpPr/>
+                      <wpg:grpSpPr>
+                        <a:xfrm rot="5400000">
+                          <a:off x="0" y="0"/>
+                          <a:ext cx="2579055" cy="1688147"/>
+                          <a:chOff x="0" y="0"/>
+                          <a:chExt cx="3893820" cy="2209800"/>
+                        </a:xfrm>
+                      </wpg:grpSpPr>
+                      <wps:wsp>
+                        <wps:cNvPr id="76" name="Oval 76"/>
+                        <wps:cNvSpPr/>
+                        <wps:spPr>
+                          <a:xfrm>
+                            <a:off x="0" y="0"/>
+                            <a:ext cx="3893820" cy="2209800"/>
+                          </a:xfrm>
+                          <a:prstGeom prst="ellipse">
+                            <a:avLst/>
+                          </a:prstGeom>
+                          <a:solidFill>
+                            <a:schemeClr val="bg1"/>
+                          </a:solidFill>
+                          <a:ln>
+                            <a:solidFill>
+                              <a:schemeClr val="tx1"/>
+                            </a:solidFill>
+                          </a:ln>
+                        </wps:spPr>
+                        <wps:style>
+                          <a:lnRef idx="2">
+                            <a:schemeClr val="accent1">
+                              <a:shade val="50000"/>
+                            </a:schemeClr>
+                          </a:lnRef>
+                          <a:fillRef idx="1">
+                            <a:schemeClr val="accent1"/>
+                          </a:fillRef>
+                          <a:effectRef idx="0">
+                            <a:schemeClr val="accent1"/>
+                          </a:effectRef>
+                          <a:fontRef idx="minor">
+                            <a:schemeClr val="lt1"/>
+                          </a:fontRef>
+                        </wps:style>
+                        <wps:bodyPr rot="0" spcFirstLastPara="0" vertOverflow="overflow" horzOverflow="overflow" vert="horz" wrap="square" lIns="91440" tIns="45720" rIns="91440" bIns="45720" numCol="1" spcCol="0" rtlCol="0" fromWordArt="0" anchor="ctr" anchorCtr="0" forceAA="0" compatLnSpc="1">
+                          <a:prstTxWarp prst="textNoShape">
+                            <a:avLst/>
+                          </a:prstTxWarp>
+                          <a:noAutofit/>
+                        </wps:bodyPr>
+                      </wps:wsp>
+                      <wps:wsp>
+                        <wps:cNvPr id="77" name="Oval 77"/>
+                        <wps:cNvSpPr/>
+                        <wps:spPr>
+                          <a:xfrm>
+                            <a:off x="480060" y="396240"/>
+                            <a:ext cx="2949610" cy="1409400"/>
+                          </a:xfrm>
+                          <a:prstGeom prst="ellipse">
+                            <a:avLst/>
+                          </a:prstGeom>
+                          <a:ln>
+                            <a:solidFill>
+                              <a:schemeClr val="tx1"/>
+                            </a:solidFill>
+                          </a:ln>
+                        </wps:spPr>
+                        <wps:style>
+                          <a:lnRef idx="2">
+                            <a:schemeClr val="accent6"/>
+                          </a:lnRef>
+                          <a:fillRef idx="1">
+                            <a:schemeClr val="lt1"/>
+                          </a:fillRef>
+                          <a:effectRef idx="0">
+                            <a:schemeClr val="accent6"/>
+                          </a:effectRef>
+                          <a:fontRef idx="minor">
+                            <a:schemeClr val="dk1"/>
+                          </a:fontRef>
+                        </wps:style>
+                        <wps:bodyPr rot="0" spcFirstLastPara="0" vertOverflow="overflow" horzOverflow="overflow" vert="horz" wrap="square" lIns="91440" tIns="45720" rIns="91440" bIns="45720" numCol="1" spcCol="0" rtlCol="0" fromWordArt="0" anchor="ctr" anchorCtr="0" forceAA="0" compatLnSpc="1">
+                          <a:prstTxWarp prst="textNoShape">
+                            <a:avLst/>
+                          </a:prstTxWarp>
+                          <a:noAutofit/>
+                        </wps:bodyPr>
+                      </wps:wsp>
+                      <w14:contentPart bwMode="auto" r:id="rId29">
+                        <w14:nvContentPartPr>
+                          <w14:cNvPr id="78" name="Ink 78"/>
+                          <w14:cNvContentPartPr/>
+                        </w14:nvContentPartPr>
+                        <w14:xfrm>
+                          <a:off x="1919605" y="396240"/>
+                          <a:ext cx="360" cy="360"/>
+                        </w14:xfrm>
+                      </w14:contentPart>
+                      <w14:contentPart bwMode="auto" r:id="rId30">
+                        <w14:nvContentPartPr>
+                          <w14:cNvPr id="79" name="Ink 79"/>
+                          <w14:cNvContentPartPr/>
+                        </w14:nvContentPartPr>
+                        <w14:xfrm>
+                          <a:off x="1950720" y="1812925"/>
+                          <a:ext cx="360" cy="360"/>
+                        </w14:xfrm>
+                      </w14:contentPart>
+                      <w14:contentPart bwMode="auto" r:id="rId31">
+                        <w14:nvContentPartPr>
+                          <w14:cNvPr id="80" name="Ink 80"/>
+                          <w14:cNvContentPartPr/>
+                        </w14:nvContentPartPr>
+                        <w14:xfrm>
+                          <a:off x="3428365" y="1073785"/>
+                          <a:ext cx="360" cy="360"/>
+                        </w14:xfrm>
+                      </w14:contentPart>
+                      <w14:contentPart bwMode="auto" r:id="rId32">
+                        <w14:nvContentPartPr>
+                          <w14:cNvPr id="81" name="Ink 81"/>
+                          <w14:cNvContentPartPr/>
+                        </w14:nvContentPartPr>
+                        <w14:xfrm>
+                          <a:off x="457200" y="1051560"/>
+                          <a:ext cx="360" cy="360"/>
+                        </w14:xfrm>
+                      </w14:contentPart>
+                    </wpg:wgp>
+                  </a:graphicData>
+                </a:graphic>
+                <wp14:sizeRelH relativeFrom="margin">
+                  <wp14:pctWidth>0</wp14:pctWidth>
+                </wp14:sizeRelH>
+                <wp14:sizeRelV relativeFrom="margin">
+                  <wp14:pctHeight>0</wp14:pctHeight>
+                </wp14:sizeRelV>
+              </wp:anchor>
+            </w:drawing>
+          </mc:Choice>
+          <mc:Fallback>
+            <w:pict>
+              <v:group w14:anchorId="7FC1E3D2" id="Group 75" o:spid="_x0000_s1026" style="position:absolute;margin-left:-68.45pt;margin-top:415.8pt;width:203.1pt;height:132.9pt;rotation:90;z-index:251693056;mso-width-relative:margin;mso-height-relative:margin" coordsize="38938,22098" o:gfxdata="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">
+                <v:oval id="Oval 76" o:spid="_x0000_s1027" style="position:absolute;width:38938;height:22098;visibility:visible;mso-wrap-style:square;v-text-anchor:middle" o:gfxdata="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" fillcolor="white [3212]" strokecolor="black [3213]" strokeweight="1pt">
+                  <v:stroke joinstyle="miter"/>
+                </v:oval>
+                <v:oval id="Oval 77" o:spid="_x0000_s1028" style="position:absolute;left:4800;top:3962;width:29496;height:14094;visibility:visible;mso-wrap-style:square;v-text-anchor:middle" o:gfxdata="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" fillcolor="white [3201]" strokecolor="black [3213]" strokeweight="1pt">
+                  <v:stroke joinstyle="miter"/>
+                </v:oval>
+                <v:shape id="Ink 78" o:spid="_x0000_s1029" type="#_x0000_t75" style="position:absolute;left:18566;top:3332;width:1260;height:1260;visibility:visible;mso-wrap-style:square" o:gfxdata="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">
+                  <v:imagedata r:id="rId8" o:title=""/>
+                </v:shape>
+                <v:shape id="Ink 79" o:spid="_x0000_s1030" type="#_x0000_t75" style="position:absolute;left:18877;top:17499;width:1260;height:1260;visibility:visible;mso-wrap-style:square" o:gfxdata="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">
+                  <v:imagedata r:id="rId8" o:title=""/>
+                </v:shape>
+                <v:shape id="Ink 80" o:spid="_x0000_s1031" type="#_x0000_t75" style="position:absolute;left:33653;top:10107;width:1260;height:1260;visibility:visible;mso-wrap-style:square" o:gfxdata="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">
+                  <v:imagedata r:id="rId8" o:title=""/>
+                </v:shape>
+                <v:shape id="Ink 81" o:spid="_x0000_s1032" type="#_x0000_t75" style="position:absolute;left:3942;top:9885;width:1260;height:1260;visibility:visible;mso-wrap-style:square" o:gfxdata="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">
+                  <v:imagedata r:id="rId8" o:title=""/>
                 </v:shape>
               </v:group>
             </w:pict>
@@ -232,13 +1842,205 @@
         <mc:AlternateContent>
           <mc:Choice Requires="wpg">
             <w:drawing>
-              <wp:anchor distT="0" distB="0" distL="114300" distR="114300" simplePos="0" relativeHeight="251680768" behindDoc="0" locked="0" layoutInCell="1" allowOverlap="1" wp14:anchorId="461E79E4" wp14:editId="6633831D">
+              <wp:anchor distT="0" distB="0" distL="114300" distR="114300" simplePos="0" relativeHeight="251695104" behindDoc="0" locked="0" layoutInCell="1" allowOverlap="1" wp14:anchorId="15074499" wp14:editId="1658A4BB">
                 <wp:simplePos x="0" y="0"/>
-                <wp:positionH relativeFrom="column">
-                  <wp:posOffset>-733887</wp:posOffset>
+                <wp:positionH relativeFrom="page">
+                  <wp:align>right</wp:align>
                 </wp:positionH>
                 <wp:positionV relativeFrom="paragraph">
-                  <wp:posOffset>-803506</wp:posOffset>
+                  <wp:posOffset>6369076</wp:posOffset>
+                </wp:positionV>
+                <wp:extent cx="3376295" cy="2110740"/>
+                <wp:effectExtent l="0" t="0" r="14605" b="22860"/>
+                <wp:wrapNone/>
+                <wp:docPr id="82" name="Group 82"/>
+                <wp:cNvGraphicFramePr/>
+                <a:graphic xmlns:a="http://schemas.openxmlformats.org/drawingml/2006/main">
+                  <a:graphicData uri="http://schemas.microsoft.com/office/word/2010/wordprocessingGroup">
+                    <wpg:wgp>
+                      <wpg:cNvGrpSpPr/>
+                      <wpg:grpSpPr>
+                        <a:xfrm>
+                          <a:off x="0" y="0"/>
+                          <a:ext cx="3376295" cy="2110740"/>
+                          <a:chOff x="0" y="0"/>
+                          <a:chExt cx="3893820" cy="2209800"/>
+                        </a:xfrm>
+                      </wpg:grpSpPr>
+                      <wps:wsp>
+                        <wps:cNvPr id="83" name="Oval 83"/>
+                        <wps:cNvSpPr/>
+                        <wps:spPr>
+                          <a:xfrm>
+                            <a:off x="0" y="0"/>
+                            <a:ext cx="3893820" cy="2209800"/>
+                          </a:xfrm>
+                          <a:prstGeom prst="ellipse">
+                            <a:avLst/>
+                          </a:prstGeom>
+                          <a:solidFill>
+                            <a:schemeClr val="bg1"/>
+                          </a:solidFill>
+                          <a:ln>
+                            <a:solidFill>
+                              <a:schemeClr val="tx1"/>
+                            </a:solidFill>
+                          </a:ln>
+                        </wps:spPr>
+                        <wps:style>
+                          <a:lnRef idx="2">
+                            <a:schemeClr val="accent1">
+                              <a:shade val="50000"/>
+                            </a:schemeClr>
+                          </a:lnRef>
+                          <a:fillRef idx="1">
+                            <a:schemeClr val="accent1"/>
+                          </a:fillRef>
+                          <a:effectRef idx="0">
+                            <a:schemeClr val="accent1"/>
+                          </a:effectRef>
+                          <a:fontRef idx="minor">
+                            <a:schemeClr val="lt1"/>
+                          </a:fontRef>
+                        </wps:style>
+                        <wps:bodyPr rot="0" spcFirstLastPara="0" vertOverflow="overflow" horzOverflow="overflow" vert="horz" wrap="square" lIns="91440" tIns="45720" rIns="91440" bIns="45720" numCol="1" spcCol="0" rtlCol="0" fromWordArt="0" anchor="ctr" anchorCtr="0" forceAA="0" compatLnSpc="1">
+                          <a:prstTxWarp prst="textNoShape">
+                            <a:avLst/>
+                          </a:prstTxWarp>
+                          <a:noAutofit/>
+                        </wps:bodyPr>
+                      </wps:wsp>
+                      <wps:wsp>
+                        <wps:cNvPr id="84" name="Oval 84"/>
+                        <wps:cNvSpPr/>
+                        <wps:spPr>
+                          <a:xfrm>
+                            <a:off x="480060" y="396240"/>
+                            <a:ext cx="2949610" cy="1409400"/>
+                          </a:xfrm>
+                          <a:prstGeom prst="ellipse">
+                            <a:avLst/>
+                          </a:prstGeom>
+                          <a:ln>
+                            <a:solidFill>
+                              <a:schemeClr val="tx1"/>
+                            </a:solidFill>
+                          </a:ln>
+                        </wps:spPr>
+                        <wps:style>
+                          <a:lnRef idx="2">
+                            <a:schemeClr val="accent6"/>
+                          </a:lnRef>
+                          <a:fillRef idx="1">
+                            <a:schemeClr val="lt1"/>
+                          </a:fillRef>
+                          <a:effectRef idx="0">
+                            <a:schemeClr val="accent6"/>
+                          </a:effectRef>
+                          <a:fontRef idx="minor">
+                            <a:schemeClr val="dk1"/>
+                          </a:fontRef>
+                        </wps:style>
+                        <wps:bodyPr rot="0" spcFirstLastPara="0" vertOverflow="overflow" horzOverflow="overflow" vert="horz" wrap="square" lIns="91440" tIns="45720" rIns="91440" bIns="45720" numCol="1" spcCol="0" rtlCol="0" fromWordArt="0" anchor="ctr" anchorCtr="0" forceAA="0" compatLnSpc="1">
+                          <a:prstTxWarp prst="textNoShape">
+                            <a:avLst/>
+                          </a:prstTxWarp>
+                          <a:noAutofit/>
+                        </wps:bodyPr>
+                      </wps:wsp>
+                      <w14:contentPart bwMode="auto" r:id="rId33">
+                        <w14:nvContentPartPr>
+                          <w14:cNvPr id="85" name="Ink 85"/>
+                          <w14:cNvContentPartPr/>
+                        </w14:nvContentPartPr>
+                        <w14:xfrm>
+                          <a:off x="1919605" y="396240"/>
+                          <a:ext cx="360" cy="360"/>
+                        </w14:xfrm>
+                      </w14:contentPart>
+                      <w14:contentPart bwMode="auto" r:id="rId34">
+                        <w14:nvContentPartPr>
+                          <w14:cNvPr id="86" name="Ink 86"/>
+                          <w14:cNvContentPartPr/>
+                        </w14:nvContentPartPr>
+                        <w14:xfrm>
+                          <a:off x="1950720" y="1812925"/>
+                          <a:ext cx="360" cy="360"/>
+                        </w14:xfrm>
+                      </w14:contentPart>
+                      <w14:contentPart bwMode="auto" r:id="rId35">
+                        <w14:nvContentPartPr>
+                          <w14:cNvPr id="87" name="Ink 87"/>
+                          <w14:cNvContentPartPr/>
+                        </w14:nvContentPartPr>
+                        <w14:xfrm>
+                          <a:off x="3428365" y="1073785"/>
+                          <a:ext cx="360" cy="360"/>
+                        </w14:xfrm>
+                      </w14:contentPart>
+                      <w14:contentPart bwMode="auto" r:id="rId36">
+                        <w14:nvContentPartPr>
+                          <w14:cNvPr id="88" name="Ink 88"/>
+                          <w14:cNvContentPartPr/>
+                        </w14:nvContentPartPr>
+                        <w14:xfrm>
+                          <a:off x="457200" y="1051560"/>
+                          <a:ext cx="360" cy="360"/>
+                        </w14:xfrm>
+                      </w14:contentPart>
+                    </wpg:wgp>
+                  </a:graphicData>
+                </a:graphic>
+                <wp14:sizeRelH relativeFrom="margin">
+                  <wp14:pctWidth>0</wp14:pctWidth>
+                </wp14:sizeRelH>
+                <wp14:sizeRelV relativeFrom="margin">
+                  <wp14:pctHeight>0</wp14:pctHeight>
+                </wp14:sizeRelV>
+              </wp:anchor>
+            </w:drawing>
+          </mc:Choice>
+          <mc:Fallback>
+            <w:pict>
+              <v:group w14:anchorId="0A4FF2F0" id="Group 82" o:spid="_x0000_s1026" style="position:absolute;margin-left:214.65pt;margin-top:501.5pt;width:265.85pt;height:166.2pt;z-index:251695104;mso-position-horizontal:right;mso-position-horizontal-relative:page;mso-width-relative:margin;mso-height-relative:margin" coordsize="38938,22098" o:gfxdata="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">
+                <v:oval id="Oval 83" o:spid="_x0000_s1027" style="position:absolute;width:38938;height:22098;visibility:visible;mso-wrap-style:square;v-text-anchor:middle" o:gfxdata="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" fillcolor="white [3212]" strokecolor="black [3213]" strokeweight="1pt">
+                  <v:stroke joinstyle="miter"/>
+                </v:oval>
+                <v:oval id="Oval 84" o:spid="_x0000_s1028" style="position:absolute;left:4800;top:3962;width:29496;height:14094;visibility:visible;mso-wrap-style:square;v-text-anchor:middle" o:gfxdata="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" fillcolor="white [3201]" strokecolor="black [3213]" strokeweight="1pt">
+                  <v:stroke joinstyle="miter"/>
+                </v:oval>
+                <v:shape id="Ink 85" o:spid="_x0000_s1029" type="#_x0000_t75" style="position:absolute;left:18566;top:3332;width:1260;height:1260;visibility:visible;mso-wrap-style:square" o:gfxdata="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">
+                  <v:imagedata r:id="rId8" o:title=""/>
+                </v:shape>
+                <v:shape id="Ink 86" o:spid="_x0000_s1030" type="#_x0000_t75" style="position:absolute;left:18877;top:17499;width:1260;height:1260;visibility:visible;mso-wrap-style:square" o:gfxdata="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">
+                  <v:imagedata r:id="rId8" o:title=""/>
+                </v:shape>
+                <v:shape id="Ink 87" o:spid="_x0000_s1031" type="#_x0000_t75" style="position:absolute;left:33653;top:10107;width:1260;height:1260;visibility:visible;mso-wrap-style:square" o:gfxdata="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">
+                  <v:imagedata r:id="rId8" o:title=""/>
+                </v:shape>
+                <v:shape id="Ink 88" o:spid="_x0000_s1032" type="#_x0000_t75" style="position:absolute;left:3942;top:9885;width:1260;height:1260;visibility:visible;mso-wrap-style:square" o:gfxdata="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">
+                  <v:imagedata r:id="rId8" o:title=""/>
+                </v:shape>
+                <w10:wrap anchorx="page"/>
+              </v:group>
+            </w:pict>
+          </mc:Fallback>
+        </mc:AlternateContent>
+      </w:r>
+      <w:r>
+        <w:rPr>
+          <w:noProof/>
+        </w:rPr>
+        <mc:AlternateContent>
+          <mc:Choice Requires="wpg">
+            <w:drawing>
+              <wp:anchor distT="0" distB="0" distL="114300" distR="114300" simplePos="0" relativeHeight="251680768" behindDoc="0" locked="0" layoutInCell="1" allowOverlap="1" wp14:anchorId="461E79E4" wp14:editId="079C96FA">
+                <wp:simplePos x="0" y="0"/>
+                <wp:positionH relativeFrom="margin">
+                  <wp:posOffset>1323975</wp:posOffset>
+                </wp:positionH>
+                <wp:positionV relativeFrom="paragraph">
+                  <wp:posOffset>3443061</wp:posOffset>
                 </wp:positionV>
                 <wp:extent cx="3284220" cy="3238500"/>
                 <wp:effectExtent l="0" t="0" r="11430" b="19050"/>
@@ -345,7 +2147,7 @@
                           </wps:bodyPr>
                         </wps:wsp>
                       </wpg:grpSp>
-                      <w14:contentPart bwMode="auto" r:id="rId10">
+                      <w14:contentPart bwMode="auto" r:id="rId37">
                         <w14:nvContentPartPr>
                           <w14:cNvPr id="2" name="Ink 2"/>
                           <w14:cNvContentPartPr/>
@@ -355,7 +2157,7 @@
                           <a:ext cx="360" cy="360"/>
                         </w14:xfrm>
                       </w14:contentPart>
-                      <w14:contentPart bwMode="auto" r:id="rId11">
+                      <w14:contentPart bwMode="auto" r:id="rId38">
                         <w14:nvContentPartPr>
                           <w14:cNvPr id="16" name="Ink 16"/>
                           <w14:cNvContentPartPr/>
@@ -365,7 +2167,7 @@
                           <a:ext cx="360" cy="360"/>
                         </w14:xfrm>
                       </w14:contentPart>
-                      <w14:contentPart bwMode="auto" r:id="rId12">
+                      <w14:contentPart bwMode="auto" r:id="rId39">
                         <w14:nvContentPartPr>
                           <w14:cNvPr id="17" name="Ink 17"/>
                           <w14:cNvContentPartPr/>
@@ -375,7 +2177,7 @@
                           <a:ext cx="360" cy="360"/>
                         </w14:xfrm>
                       </w14:contentPart>
-                      <w14:contentPart bwMode="auto" r:id="rId13">
+                      <w14:contentPart bwMode="auto" r:id="rId40">
                         <w14:nvContentPartPr>
                           <w14:cNvPr id="3" name="Ink 3"/>
                           <w14:cNvContentPartPr/>
@@ -393,7 +2195,7 @@
           </mc:Choice>
           <mc:Fallback>
             <w:pict>
-              <v:group w14:anchorId="7C0A2C1A" id="Group 28" o:spid="_x0000_s1026" style="position:absolute;margin-left:-57.8pt;margin-top:-63.25pt;width:258.6pt;height:255pt;z-index:251680768" coordsize="32842,32385" o:gfxdata="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">
+              <v:group w14:anchorId="1A1AB4AD" id="Group 28" o:spid="_x0000_s1026" style="position:absolute;margin-left:104.25pt;margin-top:271.1pt;width:258.6pt;height:255pt;z-index:251680768;mso-position-horizontal-relative:margin" coordsize="32842,32385" o:gfxdata="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">
                 <v:group id="Group 26" o:spid="_x0000_s1027" style="position:absolute;width:32842;height:32385" coordsize="32842,32385" o:gfxdata="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">
                   <v:shape id="Flowchart: Connector 4" o:spid="_x0000_s1028" type="#_x0000_t120" style="position:absolute;width:32842;height:32385;visibility:visible;mso-wrap-style:square;v-text-anchor:middle" o:gfxdata="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" fillcolor="white [3201]" strokecolor="black [3213]" strokeweight="1pt">
                     <v:stroke joinstyle="miter"/>
@@ -402,219 +2204,17 @@
                     <v:stroke joinstyle="miter"/>
                   </v:shape>
                 </v:group>
-                <v:shape id="Ink 2" o:spid="_x0000_s1030" type="#_x0000_t75" style="position:absolute;left:3536;top:15455;width:1260;height:1260;visibility:visible;mso-wrap-style:square" o:gfxdata="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">
+                <v:shape id="Ink 2" o:spid="_x0000_s1030" type="#_x0000_t75" style="position:absolute;left:3533;top:15455;width:1260;height:1260;visibility:visible;mso-wrap-style:square" o:gfxdata="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">
                   <v:imagedata r:id="rId8" o:title=""/>
                 </v:shape>
                 <v:shape id="Ink 16" o:spid="_x0000_s1031" type="#_x0000_t75" style="position:absolute;left:16157;top:2951;width:1260;height:1260;visibility:visible;mso-wrap-style:square" o:gfxdata="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">
-                  <v:imagedata r:id="rId9" o:title=""/>
+                  <v:imagedata r:id="rId8" o:title=""/>
                 </v:shape>
                 <v:shape id="Ink 17" o:spid="_x0000_s1032" type="#_x0000_t75" style="position:absolute;left:15496;top:27177;width:1260;height:1260;visibility:visible;mso-wrap-style:square" o:gfxdata="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">
-                  <v:imagedata r:id="rId9" o:title=""/>
+                  <v:imagedata r:id="rId8" o:title=""/>
                 </v:shape>
                 <v:shape id="Ink 3" o:spid="_x0000_s1033" type="#_x0000_t75" style="position:absolute;left:28623;top:16402;width:0;height:0;visibility:visible;mso-wrap-style:square" o:gfxdata="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">
-                  <v:imagedata r:id="rId9" o:title=""/>
-                </v:shape>
-              </v:group>
-            </w:pict>
-          </mc:Fallback>
-        </mc:AlternateContent>
-      </w:r>
-    </w:p>
-    <w:p>
-      <w:r>
-        <w:rPr>
-          <w:noProof/>
-        </w:rPr>
-        <mc:AlternateContent>
-          <mc:Choice Requires="wpg">
-            <w:drawing>
-              <wp:anchor distT="0" distB="0" distL="114300" distR="114300" simplePos="0" relativeHeight="251688960" behindDoc="0" locked="0" layoutInCell="1" allowOverlap="1" wp14:anchorId="2F14BE54" wp14:editId="4E592E6C">
-                <wp:simplePos x="0" y="0"/>
-                <wp:positionH relativeFrom="margin">
-                  <wp:align>center</wp:align>
-                </wp:positionH>
-                <wp:positionV relativeFrom="paragraph">
-                  <wp:posOffset>5740515</wp:posOffset>
-                </wp:positionV>
-                <wp:extent cx="1669473" cy="2119168"/>
-                <wp:effectExtent l="0" t="0" r="26035" b="14605"/>
-                <wp:wrapNone/>
-                <wp:docPr id="61" name="Group 61"/>
-                <wp:cNvGraphicFramePr/>
-                <a:graphic xmlns:a="http://schemas.openxmlformats.org/drawingml/2006/main">
-                  <a:graphicData uri="http://schemas.microsoft.com/office/word/2010/wordprocessingGroup">
-                    <wpg:wgp>
-                      <wpg:cNvGrpSpPr/>
-                      <wpg:grpSpPr>
-                        <a:xfrm>
-                          <a:off x="0" y="0"/>
-                          <a:ext cx="1669473" cy="2119168"/>
-                          <a:chOff x="0" y="0"/>
-                          <a:chExt cx="3284220" cy="3238500"/>
-                        </a:xfrm>
-                      </wpg:grpSpPr>
-                      <wpg:grpSp>
-                        <wpg:cNvPr id="62" name="Group 62"/>
-                        <wpg:cNvGrpSpPr/>
-                        <wpg:grpSpPr>
-                          <a:xfrm>
-                            <a:off x="0" y="0"/>
-                            <a:ext cx="3284220" cy="3238500"/>
-                            <a:chOff x="0" y="0"/>
-                            <a:chExt cx="3284220" cy="3238500"/>
-                          </a:xfrm>
-                        </wpg:grpSpPr>
-                        <wps:wsp>
-                          <wps:cNvPr id="63" name="Flowchart: Connector 63"/>
-                          <wps:cNvSpPr/>
-                          <wps:spPr>
-                            <a:xfrm>
-                              <a:off x="0" y="0"/>
-                              <a:ext cx="3284220" cy="3238500"/>
-                            </a:xfrm>
-                            <a:prstGeom prst="flowChartConnector">
-                              <a:avLst/>
-                            </a:prstGeom>
-                            <a:ln>
-                              <a:solidFill>
-                                <a:schemeClr val="tx1"/>
-                              </a:solidFill>
-                            </a:ln>
-                          </wps:spPr>
-                          <wps:style>
-                            <a:lnRef idx="2">
-                              <a:schemeClr val="accent6"/>
-                            </a:lnRef>
-                            <a:fillRef idx="1">
-                              <a:schemeClr val="lt1"/>
-                            </a:fillRef>
-                            <a:effectRef idx="0">
-                              <a:schemeClr val="accent6"/>
-                            </a:effectRef>
-                            <a:fontRef idx="minor">
-                              <a:schemeClr val="dk1"/>
-                            </a:fontRef>
-                          </wps:style>
-                          <wps:bodyPr rot="0" spcFirstLastPara="0" vertOverflow="overflow" horzOverflow="overflow" vert="horz" wrap="square" lIns="91440" tIns="45720" rIns="91440" bIns="45720" numCol="1" spcCol="0" rtlCol="0" fromWordArt="0" anchor="ctr" anchorCtr="0" forceAA="0" compatLnSpc="1">
-                            <a:prstTxWarp prst="textNoShape">
-                              <a:avLst/>
-                            </a:prstTxWarp>
-                            <a:noAutofit/>
-                          </wps:bodyPr>
-                        </wps:wsp>
-                        <wps:wsp>
-                          <wps:cNvPr id="64" name="Flowchart: Connector 64"/>
-                          <wps:cNvSpPr/>
-                          <wps:spPr>
-                            <a:xfrm>
-                              <a:off x="434340" y="358140"/>
-                              <a:ext cx="2438400" cy="2430780"/>
-                            </a:xfrm>
-                            <a:prstGeom prst="flowChartConnector">
-                              <a:avLst/>
-                            </a:prstGeom>
-                            <a:ln>
-                              <a:solidFill>
-                                <a:schemeClr val="tx1"/>
-                              </a:solidFill>
-                            </a:ln>
-                          </wps:spPr>
-                          <wps:style>
-                            <a:lnRef idx="2">
-                              <a:schemeClr val="accent6"/>
-                            </a:lnRef>
-                            <a:fillRef idx="1">
-                              <a:schemeClr val="lt1"/>
-                            </a:fillRef>
-                            <a:effectRef idx="0">
-                              <a:schemeClr val="accent6"/>
-                            </a:effectRef>
-                            <a:fontRef idx="minor">
-                              <a:schemeClr val="dk1"/>
-                            </a:fontRef>
-                          </wps:style>
-                          <wps:bodyPr rot="0" spcFirstLastPara="0" vertOverflow="overflow" horzOverflow="overflow" vert="horz" wrap="square" lIns="91440" tIns="45720" rIns="91440" bIns="45720" numCol="1" spcCol="0" rtlCol="0" fromWordArt="0" anchor="ctr" anchorCtr="0" forceAA="0" compatLnSpc="1">
-                            <a:prstTxWarp prst="textNoShape">
-                              <a:avLst/>
-                            </a:prstTxWarp>
-                            <a:noAutofit/>
-                          </wps:bodyPr>
-                        </wps:wsp>
-                      </wpg:grpSp>
-                      <w14:contentPart bwMode="auto" r:id="rId14">
-                        <w14:nvContentPartPr>
-                          <w14:cNvPr id="65" name="Ink 65"/>
-                          <w14:cNvContentPartPr/>
-                        </w14:nvContentPartPr>
-                        <w14:xfrm>
-                          <a:off x="416329" y="1608513"/>
-                          <a:ext cx="360" cy="360"/>
-                        </w14:xfrm>
-                      </w14:contentPart>
-                      <w14:contentPart bwMode="auto" r:id="rId15">
-                        <w14:nvContentPartPr>
-                          <w14:cNvPr id="66" name="Ink 66"/>
-                          <w14:cNvContentPartPr/>
-                        </w14:nvContentPartPr>
-                        <w14:xfrm>
-                          <a:off x="1678709" y="358198"/>
-                          <a:ext cx="360" cy="360"/>
-                        </w14:xfrm>
-                      </w14:contentPart>
-                      <w14:contentPart bwMode="auto" r:id="rId16">
-                        <w14:nvContentPartPr>
-                          <w14:cNvPr id="67" name="Ink 67"/>
-                          <w14:cNvContentPartPr/>
-                        </w14:nvContentPartPr>
-                        <w14:xfrm>
-                          <a:off x="1612669" y="2780723"/>
-                          <a:ext cx="360" cy="360"/>
-                        </w14:xfrm>
-                      </w14:contentPart>
-                      <w14:contentPart bwMode="auto" r:id="rId17">
-                        <w14:nvContentPartPr>
-                          <w14:cNvPr id="68" name="Ink 68"/>
-                          <w14:cNvContentPartPr/>
-                        </w14:nvContentPartPr>
-                        <w14:xfrm>
-                          <a:off x="2862349" y="1640263"/>
-                          <a:ext cx="0" cy="0"/>
-                        </w14:xfrm>
-                      </w14:contentPart>
-                    </wpg:wgp>
-                  </a:graphicData>
-                </a:graphic>
-                <wp14:sizeRelH relativeFrom="margin">
-                  <wp14:pctWidth>0</wp14:pctWidth>
-                </wp14:sizeRelH>
-                <wp14:sizeRelV relativeFrom="margin">
-                  <wp14:pctHeight>0</wp14:pctHeight>
-                </wp14:sizeRelV>
-              </wp:anchor>
-            </w:drawing>
-          </mc:Choice>
-          <mc:Fallback>
-            <w:pict>
-              <v:group w14:anchorId="20691822" id="Group 61" o:spid="_x0000_s1026" style="position:absolute;margin-left:0;margin-top:452pt;width:131.45pt;height:166.85pt;z-index:251688960;mso-position-horizontal:center;mso-position-horizontal-relative:margin;mso-width-relative:margin;mso-height-relative:margin" coordsize="32842,32385" o:gfxdata="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">
-                <v:group id="Group 62" o:spid="_x0000_s1027" style="position:absolute;width:32842;height:32385" coordsize="32842,32385" o:gfxdata="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">
-                  <v:shape id="Flowchart: Connector 63" o:spid="_x0000_s1028" type="#_x0000_t120" style="position:absolute;width:32842;height:32385;visibility:visible;mso-wrap-style:square;v-text-anchor:middle" o:gfxdata="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" fillcolor="white [3201]" strokecolor="black [3213]" strokeweight="1pt">
-                    <v:stroke joinstyle="miter"/>
-                  </v:shape>
-                  <v:shape id="Flowchart: Connector 64" o:spid="_x0000_s1029" type="#_x0000_t120" style="position:absolute;left:4343;top:3581;width:24384;height:24308;visibility:visible;mso-wrap-style:square;v-text-anchor:middle" o:gfxdata="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" fillcolor="white [3201]" strokecolor="black [3213]" strokeweight="1pt">
-                    <v:stroke joinstyle="miter"/>
-                  </v:shape>
-                </v:group>
-                <v:shape id="Ink 65" o:spid="_x0000_s1030" type="#_x0000_t75" style="position:absolute;left:3536;top:15455;width:1260;height:1260;visibility:visible;mso-wrap-style:square" o:gfxdata="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">
                   <v:imagedata r:id="rId8" o:title=""/>
-                </v:shape>
-                <v:shape id="Ink 66" o:spid="_x0000_s1031" type="#_x0000_t75" style="position:absolute;left:16157;top:2951;width:1260;height:1260;visibility:visible;mso-wrap-style:square" o:gfxdata="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">
-                  <v:imagedata r:id="rId9" o:title=""/>
-                </v:shape>
-                <v:shape id="Ink 67" o:spid="_x0000_s1032" type="#_x0000_t75" style="position:absolute;left:15496;top:27177;width:1260;height:1260;visibility:visible;mso-wrap-style:square" o:gfxdata="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">
-                  <v:imagedata r:id="rId9" o:title=""/>
-                </v:shape>
-                <v:shape id="Ink 68" o:spid="_x0000_s1033" type="#_x0000_t75" style="position:absolute;left:28623;top:16402;width:0;height:0;visibility:visible;mso-wrap-style:square" o:gfxdata="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">
-                  <v:imagedata r:id="rId9" o:title=""/>
                 </v:shape>
                 <w10:wrap anchorx="margin"/>
               </v:group>
@@ -629,214 +2229,13 @@
         <mc:AlternateContent>
           <mc:Choice Requires="wpg">
             <w:drawing>
-              <wp:anchor distT="0" distB="0" distL="114300" distR="114300" simplePos="0" relativeHeight="251686912" behindDoc="0" locked="0" layoutInCell="1" allowOverlap="1" wp14:anchorId="56F5BEFF" wp14:editId="27EEE2C9">
+              <wp:anchor distT="0" distB="0" distL="114300" distR="114300" simplePos="0" relativeHeight="251684864" behindDoc="0" locked="0" layoutInCell="1" allowOverlap="1" wp14:anchorId="2DF9A6AA" wp14:editId="7C92EF4C">
                 <wp:simplePos x="0" y="0"/>
-                <wp:positionH relativeFrom="margin">
-                  <wp:posOffset>3934690</wp:posOffset>
+                <wp:positionH relativeFrom="column">
+                  <wp:posOffset>-1064351</wp:posOffset>
                 </wp:positionH>
                 <wp:positionV relativeFrom="paragraph">
-                  <wp:posOffset>3108614</wp:posOffset>
-                </wp:positionV>
-                <wp:extent cx="1994477" cy="2258227"/>
-                <wp:effectExtent l="0" t="0" r="25400" b="27940"/>
-                <wp:wrapNone/>
-                <wp:docPr id="53" name="Group 53"/>
-                <wp:cNvGraphicFramePr/>
-                <a:graphic xmlns:a="http://schemas.openxmlformats.org/drawingml/2006/main">
-                  <a:graphicData uri="http://schemas.microsoft.com/office/word/2010/wordprocessingGroup">
-                    <wpg:wgp>
-                      <wpg:cNvGrpSpPr/>
-                      <wpg:grpSpPr>
-                        <a:xfrm>
-                          <a:off x="0" y="0"/>
-                          <a:ext cx="1994477" cy="2258227"/>
-                          <a:chOff x="0" y="0"/>
-                          <a:chExt cx="3284220" cy="3238500"/>
-                        </a:xfrm>
-                      </wpg:grpSpPr>
-                      <wpg:grpSp>
-                        <wpg:cNvPr id="54" name="Group 54"/>
-                        <wpg:cNvGrpSpPr/>
-                        <wpg:grpSpPr>
-                          <a:xfrm>
-                            <a:off x="0" y="0"/>
-                            <a:ext cx="3284220" cy="3238500"/>
-                            <a:chOff x="0" y="0"/>
-                            <a:chExt cx="3284220" cy="3238500"/>
-                          </a:xfrm>
-                        </wpg:grpSpPr>
-                        <wps:wsp>
-                          <wps:cNvPr id="55" name="Flowchart: Connector 55"/>
-                          <wps:cNvSpPr/>
-                          <wps:spPr>
-                            <a:xfrm>
-                              <a:off x="0" y="0"/>
-                              <a:ext cx="3284220" cy="3238500"/>
-                            </a:xfrm>
-                            <a:prstGeom prst="flowChartConnector">
-                              <a:avLst/>
-                            </a:prstGeom>
-                            <a:ln>
-                              <a:solidFill>
-                                <a:schemeClr val="tx1"/>
-                              </a:solidFill>
-                            </a:ln>
-                          </wps:spPr>
-                          <wps:style>
-                            <a:lnRef idx="2">
-                              <a:schemeClr val="accent6"/>
-                            </a:lnRef>
-                            <a:fillRef idx="1">
-                              <a:schemeClr val="lt1"/>
-                            </a:fillRef>
-                            <a:effectRef idx="0">
-                              <a:schemeClr val="accent6"/>
-                            </a:effectRef>
-                            <a:fontRef idx="minor">
-                              <a:schemeClr val="dk1"/>
-                            </a:fontRef>
-                          </wps:style>
-                          <wps:bodyPr rot="0" spcFirstLastPara="0" vertOverflow="overflow" horzOverflow="overflow" vert="horz" wrap="square" lIns="91440" tIns="45720" rIns="91440" bIns="45720" numCol="1" spcCol="0" rtlCol="0" fromWordArt="0" anchor="ctr" anchorCtr="0" forceAA="0" compatLnSpc="1">
-                            <a:prstTxWarp prst="textNoShape">
-                              <a:avLst/>
-                            </a:prstTxWarp>
-                            <a:noAutofit/>
-                          </wps:bodyPr>
-                        </wps:wsp>
-                        <wps:wsp>
-                          <wps:cNvPr id="56" name="Flowchart: Connector 56"/>
-                          <wps:cNvSpPr/>
-                          <wps:spPr>
-                            <a:xfrm>
-                              <a:off x="434340" y="358140"/>
-                              <a:ext cx="2438400" cy="2430780"/>
-                            </a:xfrm>
-                            <a:prstGeom prst="flowChartConnector">
-                              <a:avLst/>
-                            </a:prstGeom>
-                            <a:ln>
-                              <a:solidFill>
-                                <a:schemeClr val="tx1"/>
-                              </a:solidFill>
-                            </a:ln>
-                          </wps:spPr>
-                          <wps:style>
-                            <a:lnRef idx="2">
-                              <a:schemeClr val="accent6"/>
-                            </a:lnRef>
-                            <a:fillRef idx="1">
-                              <a:schemeClr val="lt1"/>
-                            </a:fillRef>
-                            <a:effectRef idx="0">
-                              <a:schemeClr val="accent6"/>
-                            </a:effectRef>
-                            <a:fontRef idx="minor">
-                              <a:schemeClr val="dk1"/>
-                            </a:fontRef>
-                          </wps:style>
-                          <wps:bodyPr rot="0" spcFirstLastPara="0" vertOverflow="overflow" horzOverflow="overflow" vert="horz" wrap="square" lIns="91440" tIns="45720" rIns="91440" bIns="45720" numCol="1" spcCol="0" rtlCol="0" fromWordArt="0" anchor="ctr" anchorCtr="0" forceAA="0" compatLnSpc="1">
-                            <a:prstTxWarp prst="textNoShape">
-                              <a:avLst/>
-                            </a:prstTxWarp>
-                            <a:noAutofit/>
-                          </wps:bodyPr>
-                        </wps:wsp>
-                      </wpg:grpSp>
-                      <w14:contentPart bwMode="auto" r:id="rId18">
-                        <w14:nvContentPartPr>
-                          <w14:cNvPr id="57" name="Ink 57"/>
-                          <w14:cNvContentPartPr/>
-                        </w14:nvContentPartPr>
-                        <w14:xfrm>
-                          <a:off x="416329" y="1608513"/>
-                          <a:ext cx="360" cy="360"/>
-                        </w14:xfrm>
-                      </w14:contentPart>
-                      <w14:contentPart bwMode="auto" r:id="rId19">
-                        <w14:nvContentPartPr>
-                          <w14:cNvPr id="58" name="Ink 58"/>
-                          <w14:cNvContentPartPr/>
-                        </w14:nvContentPartPr>
-                        <w14:xfrm>
-                          <a:off x="1678709" y="358198"/>
-                          <a:ext cx="360" cy="360"/>
-                        </w14:xfrm>
-                      </w14:contentPart>
-                      <w14:contentPart bwMode="auto" r:id="rId20">
-                        <w14:nvContentPartPr>
-                          <w14:cNvPr id="59" name="Ink 59"/>
-                          <w14:cNvContentPartPr/>
-                        </w14:nvContentPartPr>
-                        <w14:xfrm>
-                          <a:off x="1612669" y="2780723"/>
-                          <a:ext cx="360" cy="360"/>
-                        </w14:xfrm>
-                      </w14:contentPart>
-                      <w14:contentPart bwMode="auto" r:id="rId21">
-                        <w14:nvContentPartPr>
-                          <w14:cNvPr id="60" name="Ink 60"/>
-                          <w14:cNvContentPartPr/>
-                        </w14:nvContentPartPr>
-                        <w14:xfrm>
-                          <a:off x="2862349" y="1640263"/>
-                          <a:ext cx="0" cy="0"/>
-                        </w14:xfrm>
-                      </w14:contentPart>
-                    </wpg:wgp>
-                  </a:graphicData>
-                </a:graphic>
-                <wp14:sizeRelH relativeFrom="margin">
-                  <wp14:pctWidth>0</wp14:pctWidth>
-                </wp14:sizeRelH>
-                <wp14:sizeRelV relativeFrom="margin">
-                  <wp14:pctHeight>0</wp14:pctHeight>
-                </wp14:sizeRelV>
-              </wp:anchor>
-            </w:drawing>
-          </mc:Choice>
-          <mc:Fallback>
-            <w:pict>
-              <v:group w14:anchorId="4BE10346" id="Group 53" o:spid="_x0000_s1026" style="position:absolute;margin-left:309.8pt;margin-top:244.75pt;width:157.05pt;height:177.8pt;z-index:251686912;mso-position-horizontal-relative:margin;mso-width-relative:margin;mso-height-relative:margin" coordsize="32842,32385" o:gfxdata="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">
-                <v:group id="Group 54" o:spid="_x0000_s1027" style="position:absolute;width:32842;height:32385" coordsize="32842,32385" o:gfxdata="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">
-                  <v:shape id="Flowchart: Connector 55" o:spid="_x0000_s1028" type="#_x0000_t120" style="position:absolute;width:32842;height:32385;visibility:visible;mso-wrap-style:square;v-text-anchor:middle" o:gfxdata="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" fillcolor="white [3201]" strokecolor="black [3213]" strokeweight="1pt">
-                    <v:stroke joinstyle="miter"/>
-                  </v:shape>
-                  <v:shape id="Flowchart: Connector 56" o:spid="_x0000_s1029" type="#_x0000_t120" style="position:absolute;left:4343;top:3581;width:24384;height:24308;visibility:visible;mso-wrap-style:square;v-text-anchor:middle" o:gfxdata="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" fillcolor="white [3201]" strokecolor="black [3213]" strokeweight="1pt">
-                    <v:stroke joinstyle="miter"/>
-                  </v:shape>
-                </v:group>
-                <v:shape id="Ink 57" o:spid="_x0000_s1030" type="#_x0000_t75" style="position:absolute;left:3536;top:15455;width:1260;height:1260;visibility:visible;mso-wrap-style:square" o:gfxdata="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">
-                  <v:imagedata r:id="rId8" o:title=""/>
-                </v:shape>
-                <v:shape id="Ink 58" o:spid="_x0000_s1031" type="#_x0000_t75" style="position:absolute;left:16157;top:2951;width:1260;height:1260;visibility:visible;mso-wrap-style:square" o:gfxdata="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">
-                  <v:imagedata r:id="rId9" o:title=""/>
-                </v:shape>
-                <v:shape id="Ink 59" o:spid="_x0000_s1032" type="#_x0000_t75" style="position:absolute;left:15496;top:27177;width:1260;height:1260;visibility:visible;mso-wrap-style:square" o:gfxdata="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">
-                  <v:imagedata r:id="rId9" o:title=""/>
-                </v:shape>
-                <v:shape id="Ink 60" o:spid="_x0000_s1033" type="#_x0000_t75" style="position:absolute;left:28623;top:16402;width:0;height:0;visibility:visible;mso-wrap-style:square" o:gfxdata="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">
-                  <v:imagedata r:id="rId9" o:title=""/>
-                </v:shape>
-                <w10:wrap anchorx="margin"/>
-              </v:group>
-            </w:pict>
-          </mc:Fallback>
-        </mc:AlternateContent>
-      </w:r>
-      <w:r>
-        <w:rPr>
-          <w:noProof/>
-        </w:rPr>
-        <mc:AlternateContent>
-          <mc:Choice Requires="wpg">
-            <w:drawing>
-              <wp:anchor distT="0" distB="0" distL="114300" distR="114300" simplePos="0" relativeHeight="251684864" behindDoc="0" locked="0" layoutInCell="1" allowOverlap="1" wp14:anchorId="2DF9A6AA" wp14:editId="7F98C892">
-                <wp:simplePos x="0" y="0"/>
-                <wp:positionH relativeFrom="column">
-                  <wp:posOffset>-457142</wp:posOffset>
-                </wp:positionH>
-                <wp:positionV relativeFrom="paragraph">
-                  <wp:posOffset>2879668</wp:posOffset>
+                  <wp:posOffset>1678431</wp:posOffset>
                 </wp:positionV>
                 <wp:extent cx="2826328" cy="2725594"/>
                 <wp:effectExtent l="0" t="0" r="12700" b="17780"/>
@@ -943,7 +2342,7 @@
                           </wps:bodyPr>
                         </wps:wsp>
                       </wpg:grpSp>
-                      <w14:contentPart bwMode="auto" r:id="rId22">
+                      <w14:contentPart bwMode="auto" r:id="rId41">
                         <w14:nvContentPartPr>
                           <w14:cNvPr id="49" name="Ink 49"/>
                           <w14:cNvContentPartPr/>
@@ -953,7 +2352,7 @@
                           <a:ext cx="360" cy="360"/>
                         </w14:xfrm>
                       </w14:contentPart>
-                      <w14:contentPart bwMode="auto" r:id="rId23">
+                      <w14:contentPart bwMode="auto" r:id="rId42">
                         <w14:nvContentPartPr>
                           <w14:cNvPr id="50" name="Ink 50"/>
                           <w14:cNvContentPartPr/>
@@ -963,7 +2362,7 @@
                           <a:ext cx="360" cy="360"/>
                         </w14:xfrm>
                       </w14:contentPart>
-                      <w14:contentPart bwMode="auto" r:id="rId24">
+                      <w14:contentPart bwMode="auto" r:id="rId43">
                         <w14:nvContentPartPr>
                           <w14:cNvPr id="51" name="Ink 51"/>
                           <w14:cNvContentPartPr/>
@@ -973,7 +2372,7 @@
                           <a:ext cx="360" cy="360"/>
                         </w14:xfrm>
                       </w14:contentPart>
-                      <w14:contentPart bwMode="auto" r:id="rId25">
+                      <w14:contentPart bwMode="auto" r:id="rId44">
                         <w14:nvContentPartPr>
                           <w14:cNvPr id="52" name="Ink 52"/>
                           <w14:cNvContentPartPr/>
@@ -997,7 +2396,7 @@
           </mc:Choice>
           <mc:Fallback>
             <w:pict>
-              <v:group w14:anchorId="1D567AAA" id="Group 45" o:spid="_x0000_s1026" style="position:absolute;margin-left:-36pt;margin-top:226.75pt;width:222.55pt;height:214.6pt;z-index:251684864;mso-width-relative:margin;mso-height-relative:margin" coordsize="32842,32385" o:gfxdata="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">
+              <v:group w14:anchorId="6E534439" id="Group 45" o:spid="_x0000_s1026" style="position:absolute;margin-left:-83.8pt;margin-top:132.15pt;width:222.55pt;height:214.6pt;z-index:251684864;mso-width-relative:margin;mso-height-relative:margin" coordsize="32842,32385" o:gfxdata="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">
                 <v:group id="Group 46" o:spid="_x0000_s1027" style="position:absolute;width:32842;height:32385" coordsize="32842,32385" o:gfxdata="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">
                   <v:shape id="Flowchart: Connector 47" o:spid="_x0000_s1028" type="#_x0000_t120" style="position:absolute;width:32842;height:32385;visibility:visible;mso-wrap-style:square;v-text-anchor:middle" o:gfxdata="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" fillcolor="white [3201]" strokecolor="black [3213]" strokeweight="1pt">
                     <v:stroke joinstyle="miter"/>
@@ -1006,17 +2405,17 @@
                     <v:stroke joinstyle="miter"/>
                   </v:shape>
                 </v:group>
-                <v:shape id="Ink 49" o:spid="_x0000_s1030" type="#_x0000_t75" style="position:absolute;left:3536;top:15455;width:1260;height:1260;visibility:visible;mso-wrap-style:square" o:gfxdata="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">
+                <v:shape id="Ink 49" o:spid="_x0000_s1030" type="#_x0000_t75" style="position:absolute;left:3533;top:15455;width:1260;height:1260;visibility:visible;mso-wrap-style:square" o:gfxdata="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">
                   <v:imagedata r:id="rId8" o:title=""/>
                 </v:shape>
                 <v:shape id="Ink 50" o:spid="_x0000_s1031" type="#_x0000_t75" style="position:absolute;left:16157;top:2951;width:1260;height:1260;visibility:visible;mso-wrap-style:square" o:gfxdata="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">
-                  <v:imagedata r:id="rId9" o:title=""/>
+                  <v:imagedata r:id="rId8" o:title=""/>
                 </v:shape>
                 <v:shape id="Ink 51" o:spid="_x0000_s1032" type="#_x0000_t75" style="position:absolute;left:15496;top:27177;width:1260;height:1260;visibility:visible;mso-wrap-style:square" o:gfxdata="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">
-                  <v:imagedata r:id="rId9" o:title=""/>
+                  <v:imagedata r:id="rId8" o:title=""/>
                 </v:shape>
                 <v:shape id="Ink 52" o:spid="_x0000_s1033" type="#_x0000_t75" style="position:absolute;left:28623;top:16402;width:0;height:0;visibility:visible;mso-wrap-style:square" o:gfxdata="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">
-                  <v:imagedata r:id="rId9" o:title=""/>
+                  <v:imagedata r:id="rId8" o:title=""/>
                 </v:shape>
               </v:group>
             </w:pict>
@@ -1479,7 +2878,7 @@
           <inkml:channelProperty channel="F" name="resolution" value="0" units="1/dev"/>
         </inkml:channelProperties>
       </inkml:inkSource>
-      <inkml:timestamp xml:id="ts0" timeString="2023-01-27T17:31:14.651"/>
+      <inkml:timestamp xml:id="ts0" timeString="2023-01-28T20:59:37.008"/>
     </inkml:context>
     <inkml:brush xml:id="br0">
       <inkml:brushProperty name="width" value="0.35" units="cm"/>
@@ -1507,7 +2906,7 @@
           <inkml:channelProperty channel="F" name="resolution" value="0" units="1/dev"/>
         </inkml:channelProperties>
       </inkml:inkSource>
-      <inkml:timestamp xml:id="ts0" timeString="2023-01-27T17:55:18.687"/>
+      <inkml:timestamp xml:id="ts0" timeString="2023-01-27T17:31:14.652"/>
     </inkml:context>
     <inkml:brush xml:id="br0">
       <inkml:brushProperty name="width" value="0.35" units="cm"/>
@@ -1535,7 +2934,7 @@
           <inkml:channelProperty channel="F" name="resolution" value="0" units="1/dev"/>
         </inkml:channelProperties>
       </inkml:inkSource>
-      <inkml:timestamp xml:id="ts0" timeString="2023-01-27T17:55:18.688"/>
+      <inkml:timestamp xml:id="ts0" timeString="2023-01-27T17:31:14.653"/>
     </inkml:context>
     <inkml:brush xml:id="br0">
       <inkml:brushProperty name="width" value="0.35" units="cm"/>
@@ -1563,7 +2962,7 @@
           <inkml:channelProperty channel="F" name="resolution" value="0" units="1/dev"/>
         </inkml:channelProperties>
       </inkml:inkSource>
-      <inkml:timestamp xml:id="ts0" timeString="2023-01-27T17:55:18.689"/>
+      <inkml:timestamp xml:id="ts0" timeString="2023-01-27T17:31:14.654"/>
     </inkml:context>
     <inkml:brush xml:id="br0">
       <inkml:brushProperty name="width" value="0.35" units="cm"/>
@@ -1591,7 +2990,7 @@
           <inkml:channelProperty channel="F" name="resolution" value="0" units="1/dev"/>
         </inkml:channelProperties>
       </inkml:inkSource>
-      <inkml:timestamp xml:id="ts0" timeString="2023-01-27T17:54:51.640"/>
+      <inkml:timestamp xml:id="ts0" timeString="2023-01-27T17:55:18.686"/>
     </inkml:context>
     <inkml:brush xml:id="br0">
       <inkml:brushProperty name="width" value="0.35" units="cm"/>
@@ -1619,7 +3018,7 @@
           <inkml:channelProperty channel="F" name="resolution" value="0" units="1/dev"/>
         </inkml:channelProperties>
       </inkml:inkSource>
-      <inkml:timestamp xml:id="ts0" timeString="2023-01-27T17:54:51.641"/>
+      <inkml:timestamp xml:id="ts0" timeString="2023-01-27T17:55:18.687"/>
     </inkml:context>
     <inkml:brush xml:id="br0">
       <inkml:brushProperty name="width" value="0.35" units="cm"/>
@@ -1647,7 +3046,7 @@
           <inkml:channelProperty channel="F" name="resolution" value="0" units="1/dev"/>
         </inkml:channelProperties>
       </inkml:inkSource>
-      <inkml:timestamp xml:id="ts0" timeString="2023-01-27T17:54:51.642"/>
+      <inkml:timestamp xml:id="ts0" timeString="2023-01-27T17:55:18.688"/>
     </inkml:context>
     <inkml:brush xml:id="br0">
       <inkml:brushProperty name="width" value="0.35" units="cm"/>
@@ -1675,7 +3074,7 @@
           <inkml:channelProperty channel="F" name="resolution" value="0" units="1/dev"/>
         </inkml:channelProperties>
       </inkml:inkSource>
-      <inkml:timestamp xml:id="ts0" timeString="2023-01-27T17:54:51.643"/>
+      <inkml:timestamp xml:id="ts0" timeString="2023-01-27T17:55:18.689"/>
     </inkml:context>
     <inkml:brush xml:id="br0">
       <inkml:brushProperty name="width" value="0.35" units="cm"/>
@@ -1703,6 +3102,622 @@
           <inkml:channelProperty channel="F" name="resolution" value="0" units="1/dev"/>
         </inkml:channelProperties>
       </inkml:inkSource>
+      <inkml:timestamp xml:id="ts0" timeString="2023-01-28T20:56:06.794"/>
+    </inkml:context>
+    <inkml:brush xml:id="br0">
+      <inkml:brushProperty name="width" value="0.35" units="cm"/>
+      <inkml:brushProperty name="height" value="0.35" units="cm"/>
+      <inkml:brushProperty name="color" value="#E71224"/>
+    </inkml:brush>
+  </inkml:definitions>
+  <inkml:trace contextRef="#ctx0" brushRef="#br0">0 0 24575,'0'0'-8191</inkml:trace>
+</inkml:ink>
+</file>
+
+<file path=word/ink/ink18.xml><?xml version="1.0" encoding="utf-8"?>
+<inkml:ink xmlns:inkml="http://www.w3.org/2003/InkML">
+  <inkml:definitions>
+    <inkml:context xml:id="ctx0">
+      <inkml:inkSource xml:id="inkSrc0">
+        <inkml:traceFormat>
+          <inkml:channel name="X" type="integer" min="-2.14748E9" max="2.14748E9" units="cm"/>
+          <inkml:channel name="Y" type="integer" min="-2.14748E9" max="2.14748E9" units="cm"/>
+          <inkml:channel name="F" type="integer" max="32767" units="dev"/>
+        </inkml:traceFormat>
+        <inkml:channelProperties>
+          <inkml:channelProperty channel="X" name="resolution" value="1000" units="1/cm"/>
+          <inkml:channelProperty channel="Y" name="resolution" value="1000" units="1/cm"/>
+          <inkml:channelProperty channel="F" name="resolution" value="0" units="1/dev"/>
+        </inkml:channelProperties>
+      </inkml:inkSource>
+      <inkml:timestamp xml:id="ts0" timeString="2023-01-28T20:56:06.795"/>
+    </inkml:context>
+    <inkml:brush xml:id="br0">
+      <inkml:brushProperty name="width" value="0.35" units="cm"/>
+      <inkml:brushProperty name="height" value="0.35" units="cm"/>
+      <inkml:brushProperty name="color" value="#E71224"/>
+    </inkml:brush>
+  </inkml:definitions>
+  <inkml:trace contextRef="#ctx0" brushRef="#br0">0 0 24575,'0'0'-8191</inkml:trace>
+</inkml:ink>
+</file>
+
+<file path=word/ink/ink19.xml><?xml version="1.0" encoding="utf-8"?>
+<inkml:ink xmlns:inkml="http://www.w3.org/2003/InkML">
+  <inkml:definitions>
+    <inkml:context xml:id="ctx0">
+      <inkml:inkSource xml:id="inkSrc0">
+        <inkml:traceFormat>
+          <inkml:channel name="X" type="integer" min="-2.14748E9" max="2.14748E9" units="cm"/>
+          <inkml:channel name="Y" type="integer" min="-2.14748E9" max="2.14748E9" units="cm"/>
+          <inkml:channel name="F" type="integer" max="32767" units="dev"/>
+        </inkml:traceFormat>
+        <inkml:channelProperties>
+          <inkml:channelProperty channel="X" name="resolution" value="1000" units="1/cm"/>
+          <inkml:channelProperty channel="Y" name="resolution" value="1000" units="1/cm"/>
+          <inkml:channelProperty channel="F" name="resolution" value="0" units="1/dev"/>
+        </inkml:channelProperties>
+      </inkml:inkSource>
+      <inkml:timestamp xml:id="ts0" timeString="2023-01-28T20:56:06.796"/>
+    </inkml:context>
+    <inkml:brush xml:id="br0">
+      <inkml:brushProperty name="width" value="0.35" units="cm"/>
+      <inkml:brushProperty name="height" value="0.35" units="cm"/>
+      <inkml:brushProperty name="color" value="#E71224"/>
+    </inkml:brush>
+  </inkml:definitions>
+  <inkml:trace contextRef="#ctx0" brushRef="#br0">0 0 24575,'0'0'-8191</inkml:trace>
+</inkml:ink>
+</file>
+
+<file path=word/ink/ink2.xml><?xml version="1.0" encoding="utf-8"?>
+<inkml:ink xmlns:inkml="http://www.w3.org/2003/InkML">
+  <inkml:definitions>
+    <inkml:context xml:id="ctx0">
+      <inkml:inkSource xml:id="inkSrc0">
+        <inkml:traceFormat>
+          <inkml:channel name="X" type="integer" min="-2.14748E9" max="2.14748E9" units="cm"/>
+          <inkml:channel name="Y" type="integer" min="-2.14748E9" max="2.14748E9" units="cm"/>
+          <inkml:channel name="F" type="integer" max="32767" units="dev"/>
+        </inkml:traceFormat>
+        <inkml:channelProperties>
+          <inkml:channelProperty channel="X" name="resolution" value="1000" units="1/cm"/>
+          <inkml:channelProperty channel="Y" name="resolution" value="1000" units="1/cm"/>
+          <inkml:channelProperty channel="F" name="resolution" value="0" units="1/dev"/>
+        </inkml:channelProperties>
+      </inkml:inkSource>
+      <inkml:timestamp xml:id="ts0" timeString="2023-01-28T20:59:37.009"/>
+    </inkml:context>
+    <inkml:brush xml:id="br0">
+      <inkml:brushProperty name="width" value="0.35" units="cm"/>
+      <inkml:brushProperty name="height" value="0.35" units="cm"/>
+      <inkml:brushProperty name="color" value="#E71224"/>
+    </inkml:brush>
+  </inkml:definitions>
+  <inkml:trace contextRef="#ctx0" brushRef="#br0">0 0 24575,'0'0'-8191</inkml:trace>
+</inkml:ink>
+</file>
+
+<file path=word/ink/ink20.xml><?xml version="1.0" encoding="utf-8"?>
+<inkml:ink xmlns:inkml="http://www.w3.org/2003/InkML">
+  <inkml:definitions>
+    <inkml:context xml:id="ctx0">
+      <inkml:inkSource xml:id="inkSrc0">
+        <inkml:traceFormat>
+          <inkml:channel name="X" type="integer" min="-2.14748E9" max="2.14748E9" units="cm"/>
+          <inkml:channel name="Y" type="integer" min="-2.14748E9" max="2.14748E9" units="cm"/>
+          <inkml:channel name="F" type="integer" max="32767" units="dev"/>
+        </inkml:traceFormat>
+        <inkml:channelProperties>
+          <inkml:channelProperty channel="X" name="resolution" value="1000" units="1/cm"/>
+          <inkml:channelProperty channel="Y" name="resolution" value="1000" units="1/cm"/>
+          <inkml:channelProperty channel="F" name="resolution" value="0" units="1/dev"/>
+        </inkml:channelProperties>
+      </inkml:inkSource>
+      <inkml:timestamp xml:id="ts0" timeString="2023-01-28T20:56:06.797"/>
+    </inkml:context>
+    <inkml:brush xml:id="br0">
+      <inkml:brushProperty name="width" value="0.35" units="cm"/>
+      <inkml:brushProperty name="height" value="0.35" units="cm"/>
+      <inkml:brushProperty name="color" value="#E71224"/>
+    </inkml:brush>
+  </inkml:definitions>
+  <inkml:trace contextRef="#ctx0" brushRef="#br0">0 0 24575,'0'0'-8191</inkml:trace>
+</inkml:ink>
+</file>
+
+<file path=word/ink/ink21.xml><?xml version="1.0" encoding="utf-8"?>
+<inkml:ink xmlns:inkml="http://www.w3.org/2003/InkML">
+  <inkml:definitions>
+    <inkml:context xml:id="ctx0">
+      <inkml:inkSource xml:id="inkSrc0">
+        <inkml:traceFormat>
+          <inkml:channel name="X" type="integer" min="-2.14748E9" max="2.14748E9" units="cm"/>
+          <inkml:channel name="Y" type="integer" min="-2.14748E9" max="2.14748E9" units="cm"/>
+          <inkml:channel name="F" type="integer" max="32767" units="dev"/>
+        </inkml:traceFormat>
+        <inkml:channelProperties>
+          <inkml:channelProperty channel="X" name="resolution" value="1000" units="1/cm"/>
+          <inkml:channelProperty channel="Y" name="resolution" value="1000" units="1/cm"/>
+          <inkml:channelProperty channel="F" name="resolution" value="0" units="1/dev"/>
+        </inkml:channelProperties>
+      </inkml:inkSource>
+      <inkml:timestamp xml:id="ts0" timeString="2023-01-28T20:56:47.134"/>
+    </inkml:context>
+    <inkml:brush xml:id="br0">
+      <inkml:brushProperty name="width" value="0.35" units="cm"/>
+      <inkml:brushProperty name="height" value="0.35" units="cm"/>
+      <inkml:brushProperty name="color" value="#E71224"/>
+    </inkml:brush>
+  </inkml:definitions>
+  <inkml:trace contextRef="#ctx0" brushRef="#br0">1 0 24575,'0'0'-8191</inkml:trace>
+</inkml:ink>
+</file>
+
+<file path=word/ink/ink22.xml><?xml version="1.0" encoding="utf-8"?>
+<inkml:ink xmlns:inkml="http://www.w3.org/2003/InkML">
+  <inkml:definitions>
+    <inkml:context xml:id="ctx0">
+      <inkml:inkSource xml:id="inkSrc0">
+        <inkml:traceFormat>
+          <inkml:channel name="X" type="integer" min="-2.14748E9" max="2.14748E9" units="cm"/>
+          <inkml:channel name="Y" type="integer" min="-2.14748E9" max="2.14748E9" units="cm"/>
+          <inkml:channel name="F" type="integer" max="32767" units="dev"/>
+        </inkml:traceFormat>
+        <inkml:channelProperties>
+          <inkml:channelProperty channel="X" name="resolution" value="1000" units="1/cm"/>
+          <inkml:channelProperty channel="Y" name="resolution" value="1000" units="1/cm"/>
+          <inkml:channelProperty channel="F" name="resolution" value="0" units="1/dev"/>
+        </inkml:channelProperties>
+      </inkml:inkSource>
+      <inkml:timestamp xml:id="ts0" timeString="2023-01-28T20:56:47.135"/>
+    </inkml:context>
+    <inkml:brush xml:id="br0">
+      <inkml:brushProperty name="width" value="0.35" units="cm"/>
+      <inkml:brushProperty name="height" value="0.35" units="cm"/>
+      <inkml:brushProperty name="color" value="#E71224"/>
+    </inkml:brush>
+  </inkml:definitions>
+  <inkml:trace contextRef="#ctx0" brushRef="#br0">0 0 24575,'0'0'-8191</inkml:trace>
+</inkml:ink>
+</file>
+
+<file path=word/ink/ink23.xml><?xml version="1.0" encoding="utf-8"?>
+<inkml:ink xmlns:inkml="http://www.w3.org/2003/InkML">
+  <inkml:definitions>
+    <inkml:context xml:id="ctx0">
+      <inkml:inkSource xml:id="inkSrc0">
+        <inkml:traceFormat>
+          <inkml:channel name="X" type="integer" min="-2.14748E9" max="2.14748E9" units="cm"/>
+          <inkml:channel name="Y" type="integer" min="-2.14748E9" max="2.14748E9" units="cm"/>
+          <inkml:channel name="F" type="integer" max="32767" units="dev"/>
+        </inkml:traceFormat>
+        <inkml:channelProperties>
+          <inkml:channelProperty channel="X" name="resolution" value="1000" units="1/cm"/>
+          <inkml:channelProperty channel="Y" name="resolution" value="1000" units="1/cm"/>
+          <inkml:channelProperty channel="F" name="resolution" value="0" units="1/dev"/>
+        </inkml:channelProperties>
+      </inkml:inkSource>
+      <inkml:timestamp xml:id="ts0" timeString="2023-01-28T20:56:47.136"/>
+    </inkml:context>
+    <inkml:brush xml:id="br0">
+      <inkml:brushProperty name="width" value="0.35" units="cm"/>
+      <inkml:brushProperty name="height" value="0.35" units="cm"/>
+      <inkml:brushProperty name="color" value="#E71224"/>
+    </inkml:brush>
+  </inkml:definitions>
+  <inkml:trace contextRef="#ctx0" brushRef="#br0">0 0 24575</inkml:trace>
+</inkml:ink>
+</file>
+
+<file path=word/ink/ink24.xml><?xml version="1.0" encoding="utf-8"?>
+<inkml:ink xmlns:inkml="http://www.w3.org/2003/InkML">
+  <inkml:definitions>
+    <inkml:context xml:id="ctx0">
+      <inkml:inkSource xml:id="inkSrc0">
+        <inkml:traceFormat>
+          <inkml:channel name="X" type="integer" min="-2.14748E9" max="2.14748E9" units="cm"/>
+          <inkml:channel name="Y" type="integer" min="-2.14748E9" max="2.14748E9" units="cm"/>
+          <inkml:channel name="F" type="integer" max="32767" units="dev"/>
+        </inkml:traceFormat>
+        <inkml:channelProperties>
+          <inkml:channelProperty channel="X" name="resolution" value="1000" units="1/cm"/>
+          <inkml:channelProperty channel="Y" name="resolution" value="1000" units="1/cm"/>
+          <inkml:channelProperty channel="F" name="resolution" value="0" units="1/dev"/>
+        </inkml:channelProperties>
+      </inkml:inkSource>
+      <inkml:timestamp xml:id="ts0" timeString="2023-01-28T20:56:47.137"/>
+    </inkml:context>
+    <inkml:brush xml:id="br0">
+      <inkml:brushProperty name="width" value="0.35" units="cm"/>
+      <inkml:brushProperty name="height" value="0.35" units="cm"/>
+      <inkml:brushProperty name="color" value="#E71224"/>
+    </inkml:brush>
+  </inkml:definitions>
+  <inkml:trace contextRef="#ctx0" brushRef="#br0">0 0 24575,'0'0'-8191</inkml:trace>
+</inkml:ink>
+</file>
+
+<file path=word/ink/ink25.xml><?xml version="1.0" encoding="utf-8"?>
+<inkml:ink xmlns:inkml="http://www.w3.org/2003/InkML">
+  <inkml:definitions>
+    <inkml:context xml:id="ctx0">
+      <inkml:inkSource xml:id="inkSrc0">
+        <inkml:traceFormat>
+          <inkml:channel name="X" type="integer" min="-2.14748E9" max="2.14748E9" units="cm"/>
+          <inkml:channel name="Y" type="integer" min="-2.14748E9" max="2.14748E9" units="cm"/>
+          <inkml:channel name="F" type="integer" max="32767" units="dev"/>
+        </inkml:traceFormat>
+        <inkml:channelProperties>
+          <inkml:channelProperty channel="X" name="resolution" value="1000" units="1/cm"/>
+          <inkml:channelProperty channel="Y" name="resolution" value="1000" units="1/cm"/>
+          <inkml:channelProperty channel="F" name="resolution" value="0" units="1/dev"/>
+        </inkml:channelProperties>
+      </inkml:inkSource>
+      <inkml:timestamp xml:id="ts0" timeString="2023-01-27T18:02:02.221"/>
+    </inkml:context>
+    <inkml:brush xml:id="br0">
+      <inkml:brushProperty name="width" value="0.35" units="cm"/>
+      <inkml:brushProperty name="height" value="0.35" units="cm"/>
+      <inkml:brushProperty name="color" value="#E71224"/>
+    </inkml:brush>
+  </inkml:definitions>
+  <inkml:trace contextRef="#ctx0" brushRef="#br0">0 0 24575,'0'0'-8191</inkml:trace>
+</inkml:ink>
+</file>
+
+<file path=word/ink/ink26.xml><?xml version="1.0" encoding="utf-8"?>
+<inkml:ink xmlns:inkml="http://www.w3.org/2003/InkML">
+  <inkml:definitions>
+    <inkml:context xml:id="ctx0">
+      <inkml:inkSource xml:id="inkSrc0">
+        <inkml:traceFormat>
+          <inkml:channel name="X" type="integer" min="-2.14748E9" max="2.14748E9" units="cm"/>
+          <inkml:channel name="Y" type="integer" min="-2.14748E9" max="2.14748E9" units="cm"/>
+          <inkml:channel name="F" type="integer" max="32767" units="dev"/>
+        </inkml:traceFormat>
+        <inkml:channelProperties>
+          <inkml:channelProperty channel="X" name="resolution" value="1000" units="1/cm"/>
+          <inkml:channelProperty channel="Y" name="resolution" value="1000" units="1/cm"/>
+          <inkml:channelProperty channel="F" name="resolution" value="0" units="1/dev"/>
+        </inkml:channelProperties>
+      </inkml:inkSource>
+      <inkml:timestamp xml:id="ts0" timeString="2023-01-27T18:02:02.222"/>
+    </inkml:context>
+    <inkml:brush xml:id="br0">
+      <inkml:brushProperty name="width" value="0.35" units="cm"/>
+      <inkml:brushProperty name="height" value="0.35" units="cm"/>
+      <inkml:brushProperty name="color" value="#E71224"/>
+    </inkml:brush>
+  </inkml:definitions>
+  <inkml:trace contextRef="#ctx0" brushRef="#br0">0 0 24575,'0'0'-8191</inkml:trace>
+</inkml:ink>
+</file>
+
+<file path=word/ink/ink27.xml><?xml version="1.0" encoding="utf-8"?>
+<inkml:ink xmlns:inkml="http://www.w3.org/2003/InkML">
+  <inkml:definitions>
+    <inkml:context xml:id="ctx0">
+      <inkml:inkSource xml:id="inkSrc0">
+        <inkml:traceFormat>
+          <inkml:channel name="X" type="integer" min="-2.14748E9" max="2.14748E9" units="cm"/>
+          <inkml:channel name="Y" type="integer" min="-2.14748E9" max="2.14748E9" units="cm"/>
+          <inkml:channel name="F" type="integer" max="32767" units="dev"/>
+        </inkml:traceFormat>
+        <inkml:channelProperties>
+          <inkml:channelProperty channel="X" name="resolution" value="1000" units="1/cm"/>
+          <inkml:channelProperty channel="Y" name="resolution" value="1000" units="1/cm"/>
+          <inkml:channelProperty channel="F" name="resolution" value="0" units="1/dev"/>
+        </inkml:channelProperties>
+      </inkml:inkSource>
+      <inkml:timestamp xml:id="ts0" timeString="2023-01-27T18:02:02.223"/>
+    </inkml:context>
+    <inkml:brush xml:id="br0">
+      <inkml:brushProperty name="width" value="0.35" units="cm"/>
+      <inkml:brushProperty name="height" value="0.35" units="cm"/>
+      <inkml:brushProperty name="color" value="#E71224"/>
+    </inkml:brush>
+  </inkml:definitions>
+  <inkml:trace contextRef="#ctx0" brushRef="#br0">0 0 24575,'0'0'-8191</inkml:trace>
+</inkml:ink>
+</file>
+
+<file path=word/ink/ink28.xml><?xml version="1.0" encoding="utf-8"?>
+<inkml:ink xmlns:inkml="http://www.w3.org/2003/InkML">
+  <inkml:definitions>
+    <inkml:context xml:id="ctx0">
+      <inkml:inkSource xml:id="inkSrc0">
+        <inkml:traceFormat>
+          <inkml:channel name="X" type="integer" min="-2.14748E9" max="2.14748E9" units="cm"/>
+          <inkml:channel name="Y" type="integer" min="-2.14748E9" max="2.14748E9" units="cm"/>
+          <inkml:channel name="F" type="integer" max="32767" units="dev"/>
+        </inkml:traceFormat>
+        <inkml:channelProperties>
+          <inkml:channelProperty channel="X" name="resolution" value="1000" units="1/cm"/>
+          <inkml:channelProperty channel="Y" name="resolution" value="1000" units="1/cm"/>
+          <inkml:channelProperty channel="F" name="resolution" value="0" units="1/dev"/>
+        </inkml:channelProperties>
+      </inkml:inkSource>
+      <inkml:timestamp xml:id="ts0" timeString="2023-01-27T18:02:02.224"/>
+    </inkml:context>
+    <inkml:brush xml:id="br0">
+      <inkml:brushProperty name="width" value="0.35" units="cm"/>
+      <inkml:brushProperty name="height" value="0.35" units="cm"/>
+      <inkml:brushProperty name="color" value="#E71224"/>
+    </inkml:brush>
+  </inkml:definitions>
+  <inkml:trace contextRef="#ctx0" brushRef="#br0">0 0 24575,'0'0'-8191</inkml:trace>
+</inkml:ink>
+</file>
+
+<file path=word/ink/ink29.xml><?xml version="1.0" encoding="utf-8"?>
+<inkml:ink xmlns:inkml="http://www.w3.org/2003/InkML">
+  <inkml:definitions>
+    <inkml:context xml:id="ctx0">
+      <inkml:inkSource xml:id="inkSrc0">
+        <inkml:traceFormat>
+          <inkml:channel name="X" type="integer" min="-2.14748E9" max="2.14748E9" units="cm"/>
+          <inkml:channel name="Y" type="integer" min="-2.14748E9" max="2.14748E9" units="cm"/>
+          <inkml:channel name="F" type="integer" max="32767" units="dev"/>
+        </inkml:traceFormat>
+        <inkml:channelProperties>
+          <inkml:channelProperty channel="X" name="resolution" value="1000" units="1/cm"/>
+          <inkml:channelProperty channel="Y" name="resolution" value="1000" units="1/cm"/>
+          <inkml:channelProperty channel="F" name="resolution" value="0" units="1/dev"/>
+        </inkml:channelProperties>
+      </inkml:inkSource>
+      <inkml:timestamp xml:id="ts0" timeString="2023-01-27T18:03:26.429"/>
+    </inkml:context>
+    <inkml:brush xml:id="br0">
+      <inkml:brushProperty name="width" value="0.35" units="cm"/>
+      <inkml:brushProperty name="height" value="0.35" units="cm"/>
+      <inkml:brushProperty name="color" value="#E71224"/>
+    </inkml:brush>
+  </inkml:definitions>
+  <inkml:trace contextRef="#ctx0" brushRef="#br0">0 0 24575,'0'0'-8191</inkml:trace>
+</inkml:ink>
+</file>
+
+<file path=word/ink/ink3.xml><?xml version="1.0" encoding="utf-8"?>
+<inkml:ink xmlns:inkml="http://www.w3.org/2003/InkML">
+  <inkml:definitions>
+    <inkml:context xml:id="ctx0">
+      <inkml:inkSource xml:id="inkSrc0">
+        <inkml:traceFormat>
+          <inkml:channel name="X" type="integer" min="-2.14748E9" max="2.14748E9" units="cm"/>
+          <inkml:channel name="Y" type="integer" min="-2.14748E9" max="2.14748E9" units="cm"/>
+          <inkml:channel name="F" type="integer" max="32767" units="dev"/>
+        </inkml:traceFormat>
+        <inkml:channelProperties>
+          <inkml:channelProperty channel="X" name="resolution" value="1000" units="1/cm"/>
+          <inkml:channelProperty channel="Y" name="resolution" value="1000" units="1/cm"/>
+          <inkml:channelProperty channel="F" name="resolution" value="0" units="1/dev"/>
+        </inkml:channelProperties>
+      </inkml:inkSource>
+      <inkml:timestamp xml:id="ts0" timeString="2023-01-28T20:59:37.009"/>
+    </inkml:context>
+    <inkml:brush xml:id="br0">
+      <inkml:brushProperty name="width" value="0.35" units="cm"/>
+      <inkml:brushProperty name="height" value="0.35" units="cm"/>
+      <inkml:brushProperty name="color" value="#E71224"/>
+    </inkml:brush>
+  </inkml:definitions>
+  <inkml:trace contextRef="#ctx0" brushRef="#br0">0 0 24575</inkml:trace>
+</inkml:ink>
+</file>
+
+<file path=word/ink/ink30.xml><?xml version="1.0" encoding="utf-8"?>
+<inkml:ink xmlns:inkml="http://www.w3.org/2003/InkML">
+  <inkml:definitions>
+    <inkml:context xml:id="ctx0">
+      <inkml:inkSource xml:id="inkSrc0">
+        <inkml:traceFormat>
+          <inkml:channel name="X" type="integer" min="-2.14748E9" max="2.14748E9" units="cm"/>
+          <inkml:channel name="Y" type="integer" min="-2.14748E9" max="2.14748E9" units="cm"/>
+          <inkml:channel name="F" type="integer" max="32767" units="dev"/>
+        </inkml:traceFormat>
+        <inkml:channelProperties>
+          <inkml:channelProperty channel="X" name="resolution" value="1000" units="1/cm"/>
+          <inkml:channelProperty channel="Y" name="resolution" value="1000" units="1/cm"/>
+          <inkml:channelProperty channel="F" name="resolution" value="0" units="1/dev"/>
+        </inkml:channelProperties>
+      </inkml:inkSource>
+      <inkml:timestamp xml:id="ts0" timeString="2023-01-27T18:03:26.430"/>
+    </inkml:context>
+    <inkml:brush xml:id="br0">
+      <inkml:brushProperty name="width" value="0.35" units="cm"/>
+      <inkml:brushProperty name="height" value="0.35" units="cm"/>
+      <inkml:brushProperty name="color" value="#E71224"/>
+    </inkml:brush>
+  </inkml:definitions>
+  <inkml:trace contextRef="#ctx0" brushRef="#br0">0 0 24575,'0'0'-8191</inkml:trace>
+</inkml:ink>
+</file>
+
+<file path=word/ink/ink31.xml><?xml version="1.0" encoding="utf-8"?>
+<inkml:ink xmlns:inkml="http://www.w3.org/2003/InkML">
+  <inkml:definitions>
+    <inkml:context xml:id="ctx0">
+      <inkml:inkSource xml:id="inkSrc0">
+        <inkml:traceFormat>
+          <inkml:channel name="X" type="integer" min="-2.14748E9" max="2.14748E9" units="cm"/>
+          <inkml:channel name="Y" type="integer" min="-2.14748E9" max="2.14748E9" units="cm"/>
+          <inkml:channel name="F" type="integer" max="32767" units="dev"/>
+        </inkml:traceFormat>
+        <inkml:channelProperties>
+          <inkml:channelProperty channel="X" name="resolution" value="1000" units="1/cm"/>
+          <inkml:channelProperty channel="Y" name="resolution" value="1000" units="1/cm"/>
+          <inkml:channelProperty channel="F" name="resolution" value="0" units="1/dev"/>
+        </inkml:channelProperties>
+      </inkml:inkSource>
+      <inkml:timestamp xml:id="ts0" timeString="2023-01-27T18:03:26.431"/>
+    </inkml:context>
+    <inkml:brush xml:id="br0">
+      <inkml:brushProperty name="width" value="0.35" units="cm"/>
+      <inkml:brushProperty name="height" value="0.35" units="cm"/>
+      <inkml:brushProperty name="color" value="#E71224"/>
+    </inkml:brush>
+  </inkml:definitions>
+  <inkml:trace contextRef="#ctx0" brushRef="#br0">0 0 24575,'0'0'-8191</inkml:trace>
+</inkml:ink>
+</file>
+
+<file path=word/ink/ink32.xml><?xml version="1.0" encoding="utf-8"?>
+<inkml:ink xmlns:inkml="http://www.w3.org/2003/InkML">
+  <inkml:definitions>
+    <inkml:context xml:id="ctx0">
+      <inkml:inkSource xml:id="inkSrc0">
+        <inkml:traceFormat>
+          <inkml:channel name="X" type="integer" min="-2.14748E9" max="2.14748E9" units="cm"/>
+          <inkml:channel name="Y" type="integer" min="-2.14748E9" max="2.14748E9" units="cm"/>
+          <inkml:channel name="F" type="integer" max="32767" units="dev"/>
+        </inkml:traceFormat>
+        <inkml:channelProperties>
+          <inkml:channelProperty channel="X" name="resolution" value="1000" units="1/cm"/>
+          <inkml:channelProperty channel="Y" name="resolution" value="1000" units="1/cm"/>
+          <inkml:channelProperty channel="F" name="resolution" value="0" units="1/dev"/>
+        </inkml:channelProperties>
+      </inkml:inkSource>
+      <inkml:timestamp xml:id="ts0" timeString="2023-01-27T18:03:26.432"/>
+    </inkml:context>
+    <inkml:brush xml:id="br0">
+      <inkml:brushProperty name="width" value="0.35" units="cm"/>
+      <inkml:brushProperty name="height" value="0.35" units="cm"/>
+      <inkml:brushProperty name="color" value="#E71224"/>
+    </inkml:brush>
+  </inkml:definitions>
+  <inkml:trace contextRef="#ctx0" brushRef="#br0">0 0 24575,'0'0'-8191</inkml:trace>
+</inkml:ink>
+</file>
+
+<file path=word/ink/ink33.xml><?xml version="1.0" encoding="utf-8"?>
+<inkml:ink xmlns:inkml="http://www.w3.org/2003/InkML">
+  <inkml:definitions>
+    <inkml:context xml:id="ctx0">
+      <inkml:inkSource xml:id="inkSrc0">
+        <inkml:traceFormat>
+          <inkml:channel name="X" type="integer" min="-2.14748E9" max="2.14748E9" units="cm"/>
+          <inkml:channel name="Y" type="integer" min="-2.14748E9" max="2.14748E9" units="cm"/>
+          <inkml:channel name="F" type="integer" max="32767" units="dev"/>
+        </inkml:traceFormat>
+        <inkml:channelProperties>
+          <inkml:channelProperty channel="X" name="resolution" value="1000" units="1/cm"/>
+          <inkml:channelProperty channel="Y" name="resolution" value="1000" units="1/cm"/>
+          <inkml:channelProperty channel="F" name="resolution" value="0" units="1/dev"/>
+        </inkml:channelProperties>
+      </inkml:inkSource>
+      <inkml:timestamp xml:id="ts0" timeString="2023-01-27T17:22:06.385"/>
+    </inkml:context>
+    <inkml:brush xml:id="br0">
+      <inkml:brushProperty name="width" value="0.35" units="cm"/>
+      <inkml:brushProperty name="height" value="0.35" units="cm"/>
+      <inkml:brushProperty name="color" value="#E71224"/>
+    </inkml:brush>
+  </inkml:definitions>
+  <inkml:trace contextRef="#ctx0" brushRef="#br0">1 0 24575,'0'0'-8191</inkml:trace>
+</inkml:ink>
+</file>
+
+<file path=word/ink/ink34.xml><?xml version="1.0" encoding="utf-8"?>
+<inkml:ink xmlns:inkml="http://www.w3.org/2003/InkML">
+  <inkml:definitions>
+    <inkml:context xml:id="ctx0">
+      <inkml:inkSource xml:id="inkSrc0">
+        <inkml:traceFormat>
+          <inkml:channel name="X" type="integer" min="-2.14748E9" max="2.14748E9" units="cm"/>
+          <inkml:channel name="Y" type="integer" min="-2.14748E9" max="2.14748E9" units="cm"/>
+          <inkml:channel name="F" type="integer" max="32767" units="dev"/>
+        </inkml:traceFormat>
+        <inkml:channelProperties>
+          <inkml:channelProperty channel="X" name="resolution" value="1000" units="1/cm"/>
+          <inkml:channelProperty channel="Y" name="resolution" value="1000" units="1/cm"/>
+          <inkml:channelProperty channel="F" name="resolution" value="0" units="1/dev"/>
+        </inkml:channelProperties>
+      </inkml:inkSource>
+      <inkml:timestamp xml:id="ts0" timeString="2023-01-27T17:22:12.974"/>
+    </inkml:context>
+    <inkml:brush xml:id="br0">
+      <inkml:brushProperty name="width" value="0.35" units="cm"/>
+      <inkml:brushProperty name="height" value="0.35" units="cm"/>
+      <inkml:brushProperty name="color" value="#E71224"/>
+    </inkml:brush>
+  </inkml:definitions>
+  <inkml:trace contextRef="#ctx0" brushRef="#br0">0 0 24575,'0'0'-8191</inkml:trace>
+</inkml:ink>
+</file>
+
+<file path=word/ink/ink35.xml><?xml version="1.0" encoding="utf-8"?>
+<inkml:ink xmlns:inkml="http://www.w3.org/2003/InkML">
+  <inkml:definitions>
+    <inkml:context xml:id="ctx0">
+      <inkml:inkSource xml:id="inkSrc0">
+        <inkml:traceFormat>
+          <inkml:channel name="X" type="integer" min="-2.14748E9" max="2.14748E9" units="cm"/>
+          <inkml:channel name="Y" type="integer" min="-2.14748E9" max="2.14748E9" units="cm"/>
+          <inkml:channel name="F" type="integer" max="32767" units="dev"/>
+        </inkml:traceFormat>
+        <inkml:channelProperties>
+          <inkml:channelProperty channel="X" name="resolution" value="1000" units="1/cm"/>
+          <inkml:channelProperty channel="Y" name="resolution" value="1000" units="1/cm"/>
+          <inkml:channelProperty channel="F" name="resolution" value="0" units="1/dev"/>
+        </inkml:channelProperties>
+      </inkml:inkSource>
+      <inkml:timestamp xml:id="ts0" timeString="2023-01-27T17:22:15.751"/>
+    </inkml:context>
+    <inkml:brush xml:id="br0">
+      <inkml:brushProperty name="width" value="0.35" units="cm"/>
+      <inkml:brushProperty name="height" value="0.35" units="cm"/>
+      <inkml:brushProperty name="color" value="#E71224"/>
+    </inkml:brush>
+  </inkml:definitions>
+  <inkml:trace contextRef="#ctx0" brushRef="#br0">0 0 24575</inkml:trace>
+</inkml:ink>
+</file>
+
+<file path=word/ink/ink36.xml><?xml version="1.0" encoding="utf-8"?>
+<inkml:ink xmlns:inkml="http://www.w3.org/2003/InkML">
+  <inkml:definitions>
+    <inkml:context xml:id="ctx0">
+      <inkml:inkSource xml:id="inkSrc0">
+        <inkml:traceFormat>
+          <inkml:channel name="X" type="integer" min="-2.14748E9" max="2.14748E9" units="cm"/>
+          <inkml:channel name="Y" type="integer" min="-2.14748E9" max="2.14748E9" units="cm"/>
+          <inkml:channel name="F" type="integer" max="32767" units="dev"/>
+        </inkml:traceFormat>
+        <inkml:channelProperties>
+          <inkml:channelProperty channel="X" name="resolution" value="1000" units="1/cm"/>
+          <inkml:channelProperty channel="Y" name="resolution" value="1000" units="1/cm"/>
+          <inkml:channelProperty channel="F" name="resolution" value="0" units="1/dev"/>
+        </inkml:channelProperties>
+      </inkml:inkSource>
+      <inkml:timestamp xml:id="ts0" timeString="2023-01-27T17:22:08.658"/>
+    </inkml:context>
+    <inkml:brush xml:id="br0">
+      <inkml:brushProperty name="width" value="0.35" units="cm"/>
+      <inkml:brushProperty name="height" value="0.35" units="cm"/>
+      <inkml:brushProperty name="color" value="#E71224"/>
+    </inkml:brush>
+  </inkml:definitions>
+  <inkml:trace contextRef="#ctx0" brushRef="#br0">0 0 24575,'0'0'-8191</inkml:trace>
+</inkml:ink>
+</file>
+
+<file path=word/ink/ink37.xml><?xml version="1.0" encoding="utf-8"?>
+<inkml:ink xmlns:inkml="http://www.w3.org/2003/InkML">
+  <inkml:definitions>
+    <inkml:context xml:id="ctx0">
+      <inkml:inkSource xml:id="inkSrc0">
+        <inkml:traceFormat>
+          <inkml:channel name="X" type="integer" min="-2.14748E9" max="2.14748E9" units="cm"/>
+          <inkml:channel name="Y" type="integer" min="-2.14748E9" max="2.14748E9" units="cm"/>
+          <inkml:channel name="F" type="integer" max="32767" units="dev"/>
+        </inkml:traceFormat>
+        <inkml:channelProperties>
+          <inkml:channelProperty channel="X" name="resolution" value="1000" units="1/cm"/>
+          <inkml:channelProperty channel="Y" name="resolution" value="1000" units="1/cm"/>
+          <inkml:channelProperty channel="F" name="resolution" value="0" units="1/dev"/>
+        </inkml:channelProperties>
+      </inkml:inkSource>
       <inkml:timestamp xml:id="ts0" timeString="2023-01-27T17:54:39.040"/>
     </inkml:context>
     <inkml:brush xml:id="br0">
@@ -1715,7 +3730,7 @@
 </inkml:ink>
 </file>
 
-<file path=word/ink/ink18.xml><?xml version="1.0" encoding="utf-8"?>
+<file path=word/ink/ink38.xml><?xml version="1.0" encoding="utf-8"?>
 <inkml:ink xmlns:inkml="http://www.w3.org/2003/InkML">
   <inkml:definitions>
     <inkml:context xml:id="ctx0">
@@ -1743,7 +3758,7 @@
 </inkml:ink>
 </file>
 
-<file path=word/ink/ink19.xml><?xml version="1.0" encoding="utf-8"?>
+<file path=word/ink/ink39.xml><?xml version="1.0" encoding="utf-8"?>
 <inkml:ink xmlns:inkml="http://www.w3.org/2003/InkML">
   <inkml:definitions>
     <inkml:context xml:id="ctx0">
@@ -1771,7 +3786,7 @@
 </inkml:ink>
 </file>
 
-<file path=word/ink/ink2.xml><?xml version="1.0" encoding="utf-8"?>
+<file path=word/ink/ink4.xml><?xml version="1.0" encoding="utf-8"?>
 <inkml:ink xmlns:inkml="http://www.w3.org/2003/InkML">
   <inkml:definitions>
     <inkml:context xml:id="ctx0">
@@ -1787,7 +3802,7 @@
           <inkml:channelProperty channel="F" name="resolution" value="0" units="1/dev"/>
         </inkml:channelProperties>
       </inkml:inkSource>
-      <inkml:timestamp xml:id="ts0" timeString="2023-01-27T17:31:14.652"/>
+      <inkml:timestamp xml:id="ts0" timeString="2023-01-28T20:59:37.010"/>
     </inkml:context>
     <inkml:brush xml:id="br0">
       <inkml:brushProperty name="width" value="0.35" units="cm"/>
@@ -1799,7 +3814,7 @@
 </inkml:ink>
 </file>
 
-<file path=word/ink/ink20.xml><?xml version="1.0" encoding="utf-8"?>
+<file path=word/ink/ink40.xml><?xml version="1.0" encoding="utf-8"?>
 <inkml:ink xmlns:inkml="http://www.w3.org/2003/InkML">
   <inkml:definitions>
     <inkml:context xml:id="ctx0">
@@ -1827,62 +3842,6 @@
 </inkml:ink>
 </file>
 
-<file path=word/ink/ink3.xml><?xml version="1.0" encoding="utf-8"?>
-<inkml:ink xmlns:inkml="http://www.w3.org/2003/InkML">
-  <inkml:definitions>
-    <inkml:context xml:id="ctx0">
-      <inkml:inkSource xml:id="inkSrc0">
-        <inkml:traceFormat>
-          <inkml:channel name="X" type="integer" min="-2.14748E9" max="2.14748E9" units="cm"/>
-          <inkml:channel name="Y" type="integer" min="-2.14748E9" max="2.14748E9" units="cm"/>
-          <inkml:channel name="F" type="integer" max="32767" units="dev"/>
-        </inkml:traceFormat>
-        <inkml:channelProperties>
-          <inkml:channelProperty channel="X" name="resolution" value="1000" units="1/cm"/>
-          <inkml:channelProperty channel="Y" name="resolution" value="1000" units="1/cm"/>
-          <inkml:channelProperty channel="F" name="resolution" value="0" units="1/dev"/>
-        </inkml:channelProperties>
-      </inkml:inkSource>
-      <inkml:timestamp xml:id="ts0" timeString="2023-01-27T17:31:14.653"/>
-    </inkml:context>
-    <inkml:brush xml:id="br0">
-      <inkml:brushProperty name="width" value="0.35" units="cm"/>
-      <inkml:brushProperty name="height" value="0.35" units="cm"/>
-      <inkml:brushProperty name="color" value="#E71224"/>
-    </inkml:brush>
-  </inkml:definitions>
-  <inkml:trace contextRef="#ctx0" brushRef="#br0">0 0 24575</inkml:trace>
-</inkml:ink>
-</file>
-
-<file path=word/ink/ink4.xml><?xml version="1.0" encoding="utf-8"?>
-<inkml:ink xmlns:inkml="http://www.w3.org/2003/InkML">
-  <inkml:definitions>
-    <inkml:context xml:id="ctx0">
-      <inkml:inkSource xml:id="inkSrc0">
-        <inkml:traceFormat>
-          <inkml:channel name="X" type="integer" min="-2.14748E9" max="2.14748E9" units="cm"/>
-          <inkml:channel name="Y" type="integer" min="-2.14748E9" max="2.14748E9" units="cm"/>
-          <inkml:channel name="F" type="integer" max="32767" units="dev"/>
-        </inkml:traceFormat>
-        <inkml:channelProperties>
-          <inkml:channelProperty channel="X" name="resolution" value="1000" units="1/cm"/>
-          <inkml:channelProperty channel="Y" name="resolution" value="1000" units="1/cm"/>
-          <inkml:channelProperty channel="F" name="resolution" value="0" units="1/dev"/>
-        </inkml:channelProperties>
-      </inkml:inkSource>
-      <inkml:timestamp xml:id="ts0" timeString="2023-01-27T17:31:14.654"/>
-    </inkml:context>
-    <inkml:brush xml:id="br0">
-      <inkml:brushProperty name="width" value="0.35" units="cm"/>
-      <inkml:brushProperty name="height" value="0.35" units="cm"/>
-      <inkml:brushProperty name="color" value="#E71224"/>
-    </inkml:brush>
-  </inkml:definitions>
-  <inkml:trace contextRef="#ctx0" brushRef="#br0">0 0 24575,'0'0'-8191</inkml:trace>
-</inkml:ink>
-</file>
-
 <file path=word/ink/ink5.xml><?xml version="1.0" encoding="utf-8"?>
 <inkml:ink xmlns:inkml="http://www.w3.org/2003/InkML">
   <inkml:definitions>
@@ -1899,7 +3858,7 @@
           <inkml:channelProperty channel="F" name="resolution" value="0" units="1/dev"/>
         </inkml:channelProperties>
       </inkml:inkSource>
-      <inkml:timestamp xml:id="ts0" timeString="2023-01-27T17:22:06.385"/>
+      <inkml:timestamp xml:id="ts0" timeString="2023-01-27T17:54:51.640"/>
     </inkml:context>
     <inkml:brush xml:id="br0">
       <inkml:brushProperty name="width" value="0.35" units="cm"/>
@@ -1927,7 +3886,7 @@
           <inkml:channelProperty channel="F" name="resolution" value="0" units="1/dev"/>
         </inkml:channelProperties>
       </inkml:inkSource>
-      <inkml:timestamp xml:id="ts0" timeString="2023-01-27T17:22:12.974"/>
+      <inkml:timestamp xml:id="ts0" timeString="2023-01-27T17:54:51.641"/>
     </inkml:context>
     <inkml:brush xml:id="br0">
       <inkml:brushProperty name="width" value="0.35" units="cm"/>
@@ -1955,7 +3914,7 @@
           <inkml:channelProperty channel="F" name="resolution" value="0" units="1/dev"/>
         </inkml:channelProperties>
       </inkml:inkSource>
-      <inkml:timestamp xml:id="ts0" timeString="2023-01-27T17:22:15.751"/>
+      <inkml:timestamp xml:id="ts0" timeString="2023-01-27T17:54:51.642"/>
     </inkml:context>
     <inkml:brush xml:id="br0">
       <inkml:brushProperty name="width" value="0.35" units="cm"/>
@@ -1983,7 +3942,7 @@
           <inkml:channelProperty channel="F" name="resolution" value="0" units="1/dev"/>
         </inkml:channelProperties>
       </inkml:inkSource>
-      <inkml:timestamp xml:id="ts0" timeString="2023-01-27T17:22:08.658"/>
+      <inkml:timestamp xml:id="ts0" timeString="2023-01-27T17:54:51.643"/>
     </inkml:context>
     <inkml:brush xml:id="br0">
       <inkml:brushProperty name="width" value="0.35" units="cm"/>
@@ -2011,7 +3970,7 @@
           <inkml:channelProperty channel="F" name="resolution" value="0" units="1/dev"/>
         </inkml:channelProperties>
       </inkml:inkSource>
-      <inkml:timestamp xml:id="ts0" timeString="2023-01-27T17:55:18.686"/>
+      <inkml:timestamp xml:id="ts0" timeString="2023-01-27T17:31:14.651"/>
     </inkml:context>
     <inkml:brush xml:id="br0">
       <inkml:brushProperty name="width" value="0.35" units="cm"/>

</xml_diff>